<commit_message>
Se agrego media querys para la barra de navegacion y se finalizo la misma. se agrego normalizecss y estilo de fuente de texto
</commit_message>
<xml_diff>
--- a/notas.docx
+++ b/notas.docx
@@ -47,8 +47,6 @@
         </w:rPr>
         <w:t>https://www.youtube.com/watch?v=H03E8_HImAU</w:t>
       </w:r>
-      <w:bookmarkStart w:id="0" w:name="_GoBack"/>
-      <w:bookmarkEnd w:id="0"/>
     </w:p>
     <w:p>
       <w:pPr>
@@ -170,7 +168,6 @@
         </w:rPr>
         <w:t xml:space="preserve"> de la </w:t>
       </w:r>
-      <w:proofErr w:type="spellStart"/>
       <w:proofErr w:type="gramStart"/>
       <w:r>
         <w:rPr>
@@ -179,7 +176,6 @@
         </w:rPr>
         <w:t>pagina</w:t>
       </w:r>
-      <w:proofErr w:type="spellEnd"/>
       <w:proofErr w:type="gramEnd"/>
       <w:r>
         <w:rPr>
@@ -188,6 +184,252 @@
         </w:rPr>
         <w:t xml:space="preserve"> en el head:</w:t>
       </w:r>
+    </w:p>
+    <w:p>
+      <w:pPr>
+        <w:rPr>
+          <w:b/>
+          <w:lang w:val="es-AR"/>
+        </w:rPr>
+      </w:pPr>
+      <w:r>
+        <w:rPr>
+          <w:b/>
+          <w:lang w:val="es-AR"/>
+        </w:rPr>
+        <w:tab/>
+        <w:t xml:space="preserve">Nota: Primero se escriben las librerías y luego los </w:t>
+      </w:r>
+      <w:proofErr w:type="spellStart"/>
+      <w:r>
+        <w:rPr>
+          <w:b/>
+          <w:lang w:val="es-AR"/>
+        </w:rPr>
+        <w:t>css</w:t>
+      </w:r>
+      <w:proofErr w:type="spellEnd"/>
+      <w:r>
+        <w:rPr>
+          <w:b/>
+          <w:lang w:val="es-AR"/>
+        </w:rPr>
+        <w:t xml:space="preserve"> nuestros.</w:t>
+      </w:r>
+    </w:p>
+    <w:p>
+      <w:pPr>
+        <w:ind w:firstLine="708"/>
+        <w:rPr>
+          <w:lang w:val="es-AR"/>
+        </w:rPr>
+      </w:pPr>
+      <w:r>
+        <w:rPr>
+          <w:lang w:val="es-AR"/>
+        </w:rPr>
+        <w:t>&lt;</w:t>
+      </w:r>
+      <w:proofErr w:type="gramStart"/>
+      <w:r>
+        <w:rPr>
+          <w:lang w:val="es-AR"/>
+        </w:rPr>
+        <w:t>link</w:t>
+      </w:r>
+      <w:proofErr w:type="gramEnd"/>
+      <w:r>
+        <w:rPr>
+          <w:lang w:val="es-AR"/>
+        </w:rPr>
+        <w:t xml:space="preserve"> </w:t>
+      </w:r>
+      <w:proofErr w:type="spellStart"/>
+      <w:r>
+        <w:rPr>
+          <w:lang w:val="es-AR"/>
+        </w:rPr>
+        <w:t>rel</w:t>
+      </w:r>
+      <w:proofErr w:type="spellEnd"/>
+      <w:r>
+        <w:rPr>
+          <w:lang w:val="es-AR"/>
+        </w:rPr>
+        <w:t>=”</w:t>
+      </w:r>
+      <w:proofErr w:type="spellStart"/>
+      <w:r>
+        <w:rPr>
+          <w:lang w:val="es-AR"/>
+        </w:rPr>
+        <w:t>preload</w:t>
+      </w:r>
+      <w:proofErr w:type="spellEnd"/>
+      <w:r>
+        <w:rPr>
+          <w:lang w:val="es-AR"/>
+        </w:rPr>
+        <w:t xml:space="preserve">” </w:t>
+      </w:r>
+      <w:proofErr w:type="spellStart"/>
+      <w:r>
+        <w:rPr>
+          <w:lang w:val="es-AR"/>
+        </w:rPr>
+        <w:t>href</w:t>
+      </w:r>
+      <w:proofErr w:type="spellEnd"/>
+      <w:r>
+        <w:rPr>
+          <w:lang w:val="es-AR"/>
+        </w:rPr>
+        <w:t>=”</w:t>
+      </w:r>
+      <w:proofErr w:type="spellStart"/>
+      <w:r>
+        <w:rPr>
+          <w:lang w:val="es-AR"/>
+        </w:rPr>
+        <w:t>css</w:t>
+      </w:r>
+      <w:proofErr w:type="spellEnd"/>
+      <w:r>
+        <w:rPr>
+          <w:lang w:val="es-AR"/>
+        </w:rPr>
+        <w:t>/styles.css” as=”</w:t>
+      </w:r>
+      <w:proofErr w:type="spellStart"/>
+      <w:r>
+        <w:rPr>
+          <w:lang w:val="es-AR"/>
+        </w:rPr>
+        <w:t>style</w:t>
+      </w:r>
+      <w:proofErr w:type="spellEnd"/>
+      <w:r>
+        <w:rPr>
+          <w:lang w:val="es-AR"/>
+        </w:rPr>
+        <w:t>”&gt;</w:t>
+      </w:r>
+      <w:r>
+        <w:rPr>
+          <w:color w:val="70AD47" w:themeColor="accent6"/>
+          <w:lang w:val="es-AR"/>
+        </w:rPr>
+        <w:t xml:space="preserve"> // Primero que cargue lo </w:t>
+      </w:r>
+      <w:proofErr w:type="spellStart"/>
+      <w:r>
+        <w:rPr>
+          <w:color w:val="70AD47" w:themeColor="accent6"/>
+          <w:lang w:val="es-AR"/>
+        </w:rPr>
+        <w:t>mas</w:t>
+      </w:r>
+      <w:proofErr w:type="spellEnd"/>
+      <w:r>
+        <w:rPr>
+          <w:color w:val="70AD47" w:themeColor="accent6"/>
+          <w:lang w:val="es-AR"/>
+        </w:rPr>
+        <w:t xml:space="preserve"> rápido que pueda la hoja de estilos.</w:t>
+      </w:r>
+    </w:p>
+    <w:p>
+      <w:pPr>
+        <w:ind w:firstLine="708"/>
+        <w:rPr>
+          <w:lang w:val="es-AR"/>
+        </w:rPr>
+      </w:pPr>
+      <w:r>
+        <w:rPr>
+          <w:lang w:val="es-AR"/>
+        </w:rPr>
+        <w:t>&lt;</w:t>
+      </w:r>
+      <w:proofErr w:type="gramStart"/>
+      <w:r>
+        <w:rPr>
+          <w:lang w:val="es-AR"/>
+        </w:rPr>
+        <w:t>link</w:t>
+      </w:r>
+      <w:proofErr w:type="gramEnd"/>
+      <w:r>
+        <w:rPr>
+          <w:lang w:val="es-AR"/>
+        </w:rPr>
+        <w:t xml:space="preserve"> </w:t>
+      </w:r>
+      <w:proofErr w:type="spellStart"/>
+      <w:r>
+        <w:rPr>
+          <w:lang w:val="es-AR"/>
+        </w:rPr>
+        <w:t>href</w:t>
+      </w:r>
+      <w:proofErr w:type="spellEnd"/>
+      <w:r>
+        <w:rPr>
+          <w:lang w:val="es-AR"/>
+        </w:rPr>
+        <w:t>=”</w:t>
+      </w:r>
+      <w:proofErr w:type="spellStart"/>
+      <w:r>
+        <w:rPr>
+          <w:lang w:val="es-AR"/>
+        </w:rPr>
+        <w:t>css</w:t>
+      </w:r>
+      <w:proofErr w:type="spellEnd"/>
+      <w:r>
+        <w:rPr>
+          <w:lang w:val="es-AR"/>
+        </w:rPr>
+        <w:t xml:space="preserve">/styles.css” </w:t>
+      </w:r>
+      <w:proofErr w:type="spellStart"/>
+      <w:r>
+        <w:rPr>
+          <w:lang w:val="es-AR"/>
+        </w:rPr>
+        <w:t>rel</w:t>
+      </w:r>
+      <w:proofErr w:type="spellEnd"/>
+      <w:r>
+        <w:rPr>
+          <w:lang w:val="es-AR"/>
+        </w:rPr>
+        <w:t>=”</w:t>
+      </w:r>
+      <w:proofErr w:type="spellStart"/>
+      <w:r>
+        <w:rPr>
+          <w:lang w:val="es-AR"/>
+        </w:rPr>
+        <w:t>stylesheet</w:t>
+      </w:r>
+      <w:proofErr w:type="spellEnd"/>
+      <w:r>
+        <w:rPr>
+          <w:lang w:val="es-AR"/>
+        </w:rPr>
+        <w:t>”&gt;</w:t>
+      </w:r>
+    </w:p>
+    <w:p>
+      <w:pPr>
+        <w:ind w:left="708" w:hanging="708"/>
+        <w:rPr>
+          <w:b/>
+          <w:lang w:val="es-AR"/>
+        </w:rPr>
+      </w:pPr>
     </w:p>
     <w:p>
       <w:pPr>
@@ -745,6 +987,7 @@
           <w:b/>
           <w:lang w:val="es-AR"/>
         </w:rPr>
+        <w:lastRenderedPageBreak/>
         <w:t>Atajos de teclado:</w:t>
       </w:r>
     </w:p>
@@ -1554,6 +1797,7 @@
           <w:noProof/>
           <w:lang w:eastAsia="es-ES"/>
         </w:rPr>
+        <w:lastRenderedPageBreak/>
         <w:drawing>
           <wp:inline distT="0" distB="0" distL="0" distR="0" wp14:anchorId="5076B9AF" wp14:editId="3CE40BF2">
             <wp:extent cx="2212340" cy="1259400"/>
@@ -1614,7 +1858,6 @@
           <w:u w:val="single"/>
           <w:lang w:val="es-AR"/>
         </w:rPr>
-        <w:lastRenderedPageBreak/>
         <w:t>https://www.udemy.com/course/desarrollo-web-completo-con-html5-css3-js-php-y-mysql/learn/lecture/24106068#overview</w:t>
       </w:r>
     </w:p>
@@ -1924,6 +2167,19 @@
         <w:rPr>
           <w:lang w:val="es-AR"/>
         </w:rPr>
+        <w:t>Nota:</w:t>
+      </w:r>
+    </w:p>
+    <w:p>
+      <w:pPr>
+        <w:rPr>
+          <w:lang w:val="es-AR"/>
+        </w:rPr>
+      </w:pPr>
+      <w:r>
+        <w:rPr>
+          <w:lang w:val="es-AR"/>
+        </w:rPr>
         <w:t xml:space="preserve">Para que el navegador entienda que se </w:t>
       </w:r>
       <w:proofErr w:type="spellStart"/>
@@ -2173,6 +2429,3389 @@
     <w:p>
       <w:pPr>
         <w:rPr>
+          <w:b/>
+          <w:sz w:val="28"/>
+          <w:szCs w:val="28"/>
+          <w:lang w:val="es-AR"/>
+        </w:rPr>
+      </w:pPr>
+    </w:p>
+    <w:p>
+      <w:pPr>
+        <w:rPr>
+          <w:b/>
+          <w:sz w:val="28"/>
+          <w:szCs w:val="28"/>
+          <w:lang w:val="es-AR"/>
+        </w:rPr>
+      </w:pPr>
+      <w:r>
+        <w:rPr>
+          <w:b/>
+          <w:sz w:val="28"/>
+          <w:szCs w:val="28"/>
+          <w:lang w:val="es-AR"/>
+        </w:rPr>
+        <w:t xml:space="preserve">Selectores en </w:t>
+      </w:r>
+      <w:proofErr w:type="spellStart"/>
+      <w:r>
+        <w:rPr>
+          <w:b/>
+          <w:sz w:val="28"/>
+          <w:szCs w:val="28"/>
+          <w:lang w:val="es-AR"/>
+        </w:rPr>
+        <w:t>css</w:t>
+      </w:r>
+      <w:proofErr w:type="spellEnd"/>
+    </w:p>
+    <w:p>
+      <w:pPr>
+        <w:rPr>
+          <w:lang w:val="es-AR"/>
+        </w:rPr>
+      </w:pPr>
+      <w:r>
+        <w:rPr>
+          <w:lang w:val="es-AR"/>
+        </w:rPr>
+        <w:lastRenderedPageBreak/>
+        <w:t xml:space="preserve">Pantalla: </w:t>
+      </w:r>
+      <w:proofErr w:type="spellStart"/>
+      <w:r>
+        <w:rPr>
+          <w:lang w:val="es-AR"/>
+        </w:rPr>
+        <w:t>Desque</w:t>
+      </w:r>
+      <w:proofErr w:type="spellEnd"/>
+      <w:r>
+        <w:rPr>
+          <w:lang w:val="es-AR"/>
+        </w:rPr>
+        <w:t xml:space="preserve"> que llegaron las </w:t>
+      </w:r>
+      <w:proofErr w:type="spellStart"/>
+      <w:r>
+        <w:rPr>
+          <w:lang w:val="es-AR"/>
+        </w:rPr>
+        <w:t>tablets</w:t>
+      </w:r>
+      <w:proofErr w:type="spellEnd"/>
+      <w:r>
+        <w:rPr>
+          <w:lang w:val="es-AR"/>
+        </w:rPr>
+        <w:t xml:space="preserve"> o los celulares ya no se habla de </w:t>
+      </w:r>
+      <w:proofErr w:type="spellStart"/>
+      <w:r>
+        <w:rPr>
+          <w:lang w:val="es-AR"/>
+        </w:rPr>
+        <w:t>pixels</w:t>
+      </w:r>
+      <w:proofErr w:type="spellEnd"/>
+      <w:r>
+        <w:rPr>
+          <w:lang w:val="es-AR"/>
+        </w:rPr>
+        <w:t xml:space="preserve">, ahora se habla de rem, para </w:t>
+      </w:r>
+      <w:proofErr w:type="spellStart"/>
+      <w:r>
+        <w:rPr>
+          <w:lang w:val="es-AR"/>
+        </w:rPr>
+        <w:t>calular</w:t>
+      </w:r>
+      <w:proofErr w:type="spellEnd"/>
+      <w:r>
+        <w:rPr>
+          <w:lang w:val="es-AR"/>
+        </w:rPr>
+        <w:t xml:space="preserve"> el pasaje de unidades se utiliza este enlace:</w:t>
+      </w:r>
+    </w:p>
+    <w:p>
+      <w:pPr>
+        <w:rPr>
+          <w:lang w:val="es-AR"/>
+        </w:rPr>
+      </w:pPr>
+      <w:hyperlink r:id="rId11" w:history="1">
+        <w:r>
+          <w:rPr>
+            <w:rStyle w:val="Hipervnculo"/>
+            <w:lang w:val="es-AR"/>
+          </w:rPr>
+          <w:t>https://www.ninjaunits.com/converters/pixels/pixels-rem/</w:t>
+        </w:r>
+      </w:hyperlink>
+    </w:p>
+    <w:p>
+      <w:pPr>
+        <w:rPr>
+          <w:lang w:val="es-AR"/>
+        </w:rPr>
+      </w:pPr>
+      <w:r>
+        <w:rPr>
+          <w:lang w:val="es-AR"/>
+        </w:rPr>
+        <w:t xml:space="preserve">Pero para no estar calculando continuamente escribimos en el </w:t>
+      </w:r>
+      <w:proofErr w:type="spellStart"/>
+      <w:r>
+        <w:rPr>
+          <w:lang w:val="es-AR"/>
+        </w:rPr>
+        <w:t>css</w:t>
+      </w:r>
+      <w:proofErr w:type="spellEnd"/>
+      <w:r>
+        <w:rPr>
+          <w:lang w:val="es-AR"/>
+        </w:rPr>
+        <w:t>:</w:t>
+      </w:r>
+    </w:p>
+    <w:p>
+      <w:pPr>
+        <w:shd w:val="clear" w:color="auto" w:fill="1E1E1E"/>
+        <w:spacing w:after="0" w:line="285" w:lineRule="atLeast"/>
+        <w:rPr>
+          <w:rFonts w:ascii="Consolas" w:eastAsia="Times New Roman" w:hAnsi="Consolas" w:cs="Times New Roman"/>
+          <w:color w:val="D4D4D4"/>
+          <w:sz w:val="21"/>
+          <w:szCs w:val="21"/>
+          <w:lang w:eastAsia="es-ES"/>
+        </w:rPr>
+      </w:pPr>
+      <w:proofErr w:type="spellStart"/>
+      <w:r>
+        <w:rPr>
+          <w:rFonts w:ascii="Consolas" w:eastAsia="Times New Roman" w:hAnsi="Consolas" w:cs="Times New Roman"/>
+          <w:color w:val="D7BA7D"/>
+          <w:sz w:val="21"/>
+          <w:szCs w:val="21"/>
+          <w:lang w:eastAsia="es-ES"/>
+        </w:rPr>
+        <w:t>Html</w:t>
+      </w:r>
+      <w:proofErr w:type="spellEnd"/>
+      <w:r>
+        <w:rPr>
+          <w:rFonts w:ascii="Consolas" w:eastAsia="Times New Roman" w:hAnsi="Consolas" w:cs="Times New Roman"/>
+          <w:color w:val="D4D4D4"/>
+          <w:sz w:val="21"/>
+          <w:szCs w:val="21"/>
+          <w:lang w:eastAsia="es-ES"/>
+        </w:rPr>
+        <w:t> {</w:t>
+      </w:r>
+    </w:p>
+    <w:p>
+      <w:pPr>
+        <w:shd w:val="clear" w:color="auto" w:fill="1E1E1E"/>
+        <w:spacing w:after="0" w:line="285" w:lineRule="atLeast"/>
+        <w:rPr>
+          <w:rFonts w:ascii="Consolas" w:eastAsia="Times New Roman" w:hAnsi="Consolas" w:cs="Times New Roman"/>
+          <w:color w:val="D4D4D4"/>
+          <w:sz w:val="21"/>
+          <w:szCs w:val="21"/>
+          <w:lang w:eastAsia="es-ES"/>
+        </w:rPr>
+      </w:pPr>
+      <w:r>
+        <w:rPr>
+          <w:rFonts w:ascii="Consolas" w:eastAsia="Times New Roman" w:hAnsi="Consolas" w:cs="Times New Roman"/>
+          <w:color w:val="D4D4D4"/>
+          <w:sz w:val="21"/>
+          <w:szCs w:val="21"/>
+          <w:lang w:eastAsia="es-ES"/>
+        </w:rPr>
+        <w:t>    </w:t>
+      </w:r>
+      <w:proofErr w:type="spellStart"/>
+      <w:proofErr w:type="gramStart"/>
+      <w:r>
+        <w:rPr>
+          <w:rFonts w:ascii="Consolas" w:eastAsia="Times New Roman" w:hAnsi="Consolas" w:cs="Times New Roman"/>
+          <w:color w:val="9CDCFE"/>
+          <w:sz w:val="21"/>
+          <w:szCs w:val="21"/>
+          <w:lang w:eastAsia="es-ES"/>
+        </w:rPr>
+        <w:t>font-size</w:t>
+      </w:r>
+      <w:proofErr w:type="spellEnd"/>
+      <w:proofErr w:type="gramEnd"/>
+      <w:r>
+        <w:rPr>
+          <w:rFonts w:ascii="Consolas" w:eastAsia="Times New Roman" w:hAnsi="Consolas" w:cs="Times New Roman"/>
+          <w:color w:val="D4D4D4"/>
+          <w:sz w:val="21"/>
+          <w:szCs w:val="21"/>
+          <w:lang w:eastAsia="es-ES"/>
+        </w:rPr>
+        <w:t>: </w:t>
+      </w:r>
+      <w:r>
+        <w:rPr>
+          <w:rFonts w:ascii="Consolas" w:eastAsia="Times New Roman" w:hAnsi="Consolas" w:cs="Times New Roman"/>
+          <w:color w:val="B5CEA8"/>
+          <w:sz w:val="21"/>
+          <w:szCs w:val="21"/>
+          <w:lang w:eastAsia="es-ES"/>
+        </w:rPr>
+        <w:t>62.5%</w:t>
+      </w:r>
+      <w:r>
+        <w:rPr>
+          <w:rFonts w:ascii="Consolas" w:eastAsia="Times New Roman" w:hAnsi="Consolas" w:cs="Times New Roman"/>
+          <w:color w:val="D4D4D4"/>
+          <w:sz w:val="21"/>
+          <w:szCs w:val="21"/>
+          <w:lang w:eastAsia="es-ES"/>
+        </w:rPr>
+        <w:t>;</w:t>
+      </w:r>
+    </w:p>
+    <w:p>
+      <w:pPr>
+        <w:shd w:val="clear" w:color="auto" w:fill="1E1E1E"/>
+        <w:spacing w:after="0" w:line="285" w:lineRule="atLeast"/>
+        <w:rPr>
+          <w:rFonts w:ascii="Consolas" w:eastAsia="Times New Roman" w:hAnsi="Consolas" w:cs="Times New Roman"/>
+          <w:color w:val="D4D4D4"/>
+          <w:sz w:val="21"/>
+          <w:szCs w:val="21"/>
+          <w:lang w:eastAsia="es-ES"/>
+        </w:rPr>
+      </w:pPr>
+      <w:r>
+        <w:rPr>
+          <w:rFonts w:ascii="Consolas" w:eastAsia="Times New Roman" w:hAnsi="Consolas" w:cs="Times New Roman"/>
+          <w:color w:val="D4D4D4"/>
+          <w:sz w:val="21"/>
+          <w:szCs w:val="21"/>
+          <w:lang w:eastAsia="es-ES"/>
+        </w:rPr>
+        <w:t>}</w:t>
+      </w:r>
+    </w:p>
+    <w:p>
+      <w:pPr>
+        <w:shd w:val="clear" w:color="auto" w:fill="1E1E1E"/>
+        <w:spacing w:after="0" w:line="285" w:lineRule="atLeast"/>
+        <w:rPr>
+          <w:rFonts w:ascii="Consolas" w:eastAsia="Times New Roman" w:hAnsi="Consolas" w:cs="Times New Roman"/>
+          <w:color w:val="D4D4D4"/>
+          <w:sz w:val="21"/>
+          <w:szCs w:val="21"/>
+          <w:lang w:eastAsia="es-ES"/>
+        </w:rPr>
+      </w:pPr>
+    </w:p>
+    <w:p>
+      <w:pPr>
+        <w:shd w:val="clear" w:color="auto" w:fill="1E1E1E"/>
+        <w:spacing w:after="0" w:line="285" w:lineRule="atLeast"/>
+        <w:rPr>
+          <w:rFonts w:ascii="Consolas" w:eastAsia="Times New Roman" w:hAnsi="Consolas" w:cs="Times New Roman"/>
+          <w:color w:val="D4D4D4"/>
+          <w:sz w:val="21"/>
+          <w:szCs w:val="21"/>
+          <w:lang w:eastAsia="es-ES"/>
+        </w:rPr>
+      </w:pPr>
+      <w:proofErr w:type="spellStart"/>
+      <w:r>
+        <w:rPr>
+          <w:rFonts w:ascii="Consolas" w:eastAsia="Times New Roman" w:hAnsi="Consolas" w:cs="Times New Roman"/>
+          <w:color w:val="D7BA7D"/>
+          <w:sz w:val="21"/>
+          <w:szCs w:val="21"/>
+          <w:lang w:eastAsia="es-ES"/>
+        </w:rPr>
+        <w:t>Body</w:t>
+      </w:r>
+      <w:proofErr w:type="spellEnd"/>
+      <w:r>
+        <w:rPr>
+          <w:rFonts w:ascii="Consolas" w:eastAsia="Times New Roman" w:hAnsi="Consolas" w:cs="Times New Roman"/>
+          <w:color w:val="D4D4D4"/>
+          <w:sz w:val="21"/>
+          <w:szCs w:val="21"/>
+          <w:lang w:eastAsia="es-ES"/>
+        </w:rPr>
+        <w:t> {</w:t>
+      </w:r>
+    </w:p>
+    <w:p>
+      <w:pPr>
+        <w:shd w:val="clear" w:color="auto" w:fill="1E1E1E"/>
+        <w:spacing w:after="0" w:line="285" w:lineRule="atLeast"/>
+        <w:rPr>
+          <w:rFonts w:ascii="Consolas" w:eastAsia="Times New Roman" w:hAnsi="Consolas" w:cs="Times New Roman"/>
+          <w:color w:val="D4D4D4"/>
+          <w:sz w:val="21"/>
+          <w:szCs w:val="21"/>
+          <w:lang w:eastAsia="es-ES"/>
+        </w:rPr>
+      </w:pPr>
+      <w:r>
+        <w:rPr>
+          <w:rFonts w:ascii="Consolas" w:eastAsia="Times New Roman" w:hAnsi="Consolas" w:cs="Times New Roman"/>
+          <w:color w:val="D4D4D4"/>
+          <w:sz w:val="21"/>
+          <w:szCs w:val="21"/>
+          <w:lang w:eastAsia="es-ES"/>
+        </w:rPr>
+        <w:t>    </w:t>
+      </w:r>
+      <w:proofErr w:type="spellStart"/>
+      <w:proofErr w:type="gramStart"/>
+      <w:r>
+        <w:rPr>
+          <w:rFonts w:ascii="Consolas" w:eastAsia="Times New Roman" w:hAnsi="Consolas" w:cs="Times New Roman"/>
+          <w:color w:val="9CDCFE"/>
+          <w:sz w:val="21"/>
+          <w:szCs w:val="21"/>
+          <w:lang w:eastAsia="es-ES"/>
+        </w:rPr>
+        <w:t>font-size</w:t>
+      </w:r>
+      <w:proofErr w:type="spellEnd"/>
+      <w:proofErr w:type="gramEnd"/>
+      <w:r>
+        <w:rPr>
+          <w:rFonts w:ascii="Consolas" w:eastAsia="Times New Roman" w:hAnsi="Consolas" w:cs="Times New Roman"/>
+          <w:color w:val="D4D4D4"/>
+          <w:sz w:val="21"/>
+          <w:szCs w:val="21"/>
+          <w:lang w:eastAsia="es-ES"/>
+        </w:rPr>
+        <w:t>: </w:t>
+      </w:r>
+      <w:r>
+        <w:rPr>
+          <w:rFonts w:ascii="Consolas" w:eastAsia="Times New Roman" w:hAnsi="Consolas" w:cs="Times New Roman"/>
+          <w:color w:val="B5CEA8"/>
+          <w:sz w:val="21"/>
+          <w:szCs w:val="21"/>
+          <w:lang w:eastAsia="es-ES"/>
+        </w:rPr>
+        <w:t>16px</w:t>
+      </w:r>
+      <w:r>
+        <w:rPr>
+          <w:rFonts w:ascii="Consolas" w:eastAsia="Times New Roman" w:hAnsi="Consolas" w:cs="Times New Roman"/>
+          <w:color w:val="D4D4D4"/>
+          <w:sz w:val="21"/>
+          <w:szCs w:val="21"/>
+          <w:lang w:eastAsia="es-ES"/>
+        </w:rPr>
+        <w:t>;</w:t>
+      </w:r>
+    </w:p>
+    <w:p>
+      <w:pPr>
+        <w:shd w:val="clear" w:color="auto" w:fill="1E1E1E"/>
+        <w:spacing w:after="0" w:line="285" w:lineRule="atLeast"/>
+        <w:rPr>
+          <w:rFonts w:ascii="Consolas" w:eastAsia="Times New Roman" w:hAnsi="Consolas" w:cs="Times New Roman"/>
+          <w:color w:val="D4D4D4"/>
+          <w:sz w:val="21"/>
+          <w:szCs w:val="21"/>
+          <w:lang w:eastAsia="es-ES"/>
+        </w:rPr>
+      </w:pPr>
+      <w:r>
+        <w:rPr>
+          <w:rFonts w:ascii="Consolas" w:eastAsia="Times New Roman" w:hAnsi="Consolas" w:cs="Times New Roman"/>
+          <w:color w:val="D4D4D4"/>
+          <w:sz w:val="21"/>
+          <w:szCs w:val="21"/>
+          <w:lang w:eastAsia="es-ES"/>
+        </w:rPr>
+        <w:t>    </w:t>
+      </w:r>
+      <w:r>
+        <w:rPr>
+          <w:rFonts w:ascii="Consolas" w:eastAsia="Times New Roman" w:hAnsi="Consolas" w:cs="Times New Roman"/>
+          <w:color w:val="6A9955"/>
+          <w:sz w:val="21"/>
+          <w:szCs w:val="21"/>
+          <w:lang w:eastAsia="es-ES"/>
+        </w:rPr>
+        <w:t>/*1rem=10px */</w:t>
+      </w:r>
+    </w:p>
+    <w:p>
+      <w:pPr>
+        <w:shd w:val="clear" w:color="auto" w:fill="1E1E1E"/>
+        <w:spacing w:after="0" w:line="285" w:lineRule="atLeast"/>
+        <w:rPr>
+          <w:rFonts w:ascii="Consolas" w:eastAsia="Times New Roman" w:hAnsi="Consolas" w:cs="Times New Roman"/>
+          <w:color w:val="D4D4D4"/>
+          <w:sz w:val="21"/>
+          <w:szCs w:val="21"/>
+          <w:lang w:eastAsia="es-ES"/>
+        </w:rPr>
+      </w:pPr>
+      <w:r>
+        <w:rPr>
+          <w:rFonts w:ascii="Consolas" w:eastAsia="Times New Roman" w:hAnsi="Consolas" w:cs="Times New Roman"/>
+          <w:color w:val="D4D4D4"/>
+          <w:sz w:val="21"/>
+          <w:szCs w:val="21"/>
+          <w:lang w:eastAsia="es-ES"/>
+        </w:rPr>
+        <w:t>}</w:t>
+      </w:r>
+    </w:p>
+    <w:p>
+      <w:pPr>
+        <w:shd w:val="clear" w:color="auto" w:fill="1E1E1E"/>
+        <w:spacing w:after="240" w:line="285" w:lineRule="atLeast"/>
+        <w:rPr>
+          <w:rFonts w:ascii="Consolas" w:eastAsia="Times New Roman" w:hAnsi="Consolas" w:cs="Times New Roman"/>
+          <w:color w:val="D4D4D4"/>
+          <w:sz w:val="21"/>
+          <w:szCs w:val="21"/>
+          <w:lang w:eastAsia="es-ES"/>
+        </w:rPr>
+      </w:pPr>
+    </w:p>
+    <w:p>
+      <w:pPr>
+        <w:shd w:val="clear" w:color="auto" w:fill="1E1E1E"/>
+        <w:spacing w:after="0" w:line="285" w:lineRule="atLeast"/>
+        <w:rPr>
+          <w:rFonts w:ascii="Consolas" w:eastAsia="Times New Roman" w:hAnsi="Consolas" w:cs="Times New Roman"/>
+          <w:color w:val="D4D4D4"/>
+          <w:sz w:val="21"/>
+          <w:szCs w:val="21"/>
+          <w:lang w:eastAsia="es-ES"/>
+        </w:rPr>
+      </w:pPr>
+      <w:r>
+        <w:rPr>
+          <w:rFonts w:ascii="Consolas" w:eastAsia="Times New Roman" w:hAnsi="Consolas" w:cs="Times New Roman"/>
+          <w:color w:val="6A9955"/>
+          <w:sz w:val="21"/>
+          <w:szCs w:val="21"/>
+          <w:lang w:eastAsia="es-ES"/>
+        </w:rPr>
+        <w:t>/*</w:t>
+      </w:r>
+      <w:proofErr w:type="spellStart"/>
+      <w:proofErr w:type="gramStart"/>
+      <w:r>
+        <w:rPr>
+          <w:rFonts w:ascii="Consolas" w:eastAsia="Times New Roman" w:hAnsi="Consolas" w:cs="Times New Roman"/>
+          <w:color w:val="6A9955"/>
+          <w:sz w:val="21"/>
+          <w:szCs w:val="21"/>
+          <w:lang w:eastAsia="es-ES"/>
+        </w:rPr>
+        <w:t>html</w:t>
+      </w:r>
+      <w:proofErr w:type="spellEnd"/>
+      <w:proofErr w:type="gramEnd"/>
+      <w:r>
+        <w:rPr>
+          <w:rFonts w:ascii="Consolas" w:eastAsia="Times New Roman" w:hAnsi="Consolas" w:cs="Times New Roman"/>
+          <w:color w:val="6A9955"/>
+          <w:sz w:val="21"/>
+          <w:szCs w:val="21"/>
+          <w:lang w:eastAsia="es-ES"/>
+        </w:rPr>
+        <w:t> y </w:t>
+      </w:r>
+      <w:proofErr w:type="spellStart"/>
+      <w:r>
+        <w:rPr>
+          <w:rFonts w:ascii="Consolas" w:eastAsia="Times New Roman" w:hAnsi="Consolas" w:cs="Times New Roman"/>
+          <w:color w:val="6A9955"/>
+          <w:sz w:val="21"/>
+          <w:szCs w:val="21"/>
+          <w:lang w:eastAsia="es-ES"/>
+        </w:rPr>
+        <w:t>body</w:t>
+      </w:r>
+      <w:proofErr w:type="spellEnd"/>
+      <w:r>
+        <w:rPr>
+          <w:rFonts w:ascii="Consolas" w:eastAsia="Times New Roman" w:hAnsi="Consolas" w:cs="Times New Roman"/>
+          <w:color w:val="6A9955"/>
+          <w:sz w:val="21"/>
+          <w:szCs w:val="21"/>
+          <w:lang w:eastAsia="es-ES"/>
+        </w:rPr>
+        <w:t> le cambie el tamaño para poder usar rem */</w:t>
+      </w:r>
+    </w:p>
+    <w:p>
+      <w:pPr>
+        <w:rPr>
+          <w:lang w:val="es-AR"/>
+        </w:rPr>
+      </w:pPr>
+      <w:r>
+        <w:rPr>
+          <w:lang w:val="es-AR"/>
+        </w:rPr>
+        <w:t xml:space="preserve">El </w:t>
+      </w:r>
+      <w:proofErr w:type="spellStart"/>
+      <w:r>
+        <w:rPr>
+          <w:lang w:val="es-AR"/>
+        </w:rPr>
+        <w:t>span</w:t>
+      </w:r>
+      <w:proofErr w:type="spellEnd"/>
+      <w:r>
+        <w:rPr>
+          <w:lang w:val="es-AR"/>
+        </w:rPr>
+        <w:t xml:space="preserve"> sirve como un indicador</w:t>
+      </w:r>
+      <w:r>
+        <w:rPr>
+          <w:lang w:val="es-AR"/>
+        </w:rPr>
+        <w:t xml:space="preserve"> que actua como un selector</w:t>
+      </w:r>
+      <w:r>
+        <w:rPr>
+          <w:lang w:val="es-AR"/>
+        </w:rPr>
+        <w:t>.</w:t>
+      </w:r>
+    </w:p>
+    <w:p>
+      <w:pPr>
+        <w:rPr>
+          <w:b/>
+          <w:sz w:val="24"/>
+          <w:szCs w:val="24"/>
+          <w:lang w:val="es-AR"/>
+        </w:rPr>
+      </w:pPr>
+      <w:r>
+        <w:rPr>
+          <w:b/>
+          <w:sz w:val="24"/>
+          <w:szCs w:val="24"/>
+          <w:lang w:val="es-AR"/>
+        </w:rPr>
+        <w:t>Selector de elemento (</w:t>
+      </w:r>
+      <w:proofErr w:type="gramStart"/>
+      <w:r>
+        <w:rPr>
+          <w:b/>
+          <w:sz w:val="24"/>
+          <w:szCs w:val="24"/>
+          <w:lang w:val="es-AR"/>
+        </w:rPr>
+        <w:t>h1{)</w:t>
+      </w:r>
+      <w:proofErr w:type="gramEnd"/>
+    </w:p>
+    <w:p>
+      <w:pPr>
+        <w:pStyle w:val="Prrafodelista"/>
+        <w:numPr>
+          <w:ilvl w:val="0"/>
+          <w:numId w:val="4"/>
+        </w:numPr>
+        <w:rPr>
+          <w:lang w:val="es-AR"/>
+        </w:rPr>
+      </w:pPr>
+      <w:r>
+        <w:rPr>
+          <w:lang w:val="es-AR"/>
+        </w:rPr>
+        <w:t xml:space="preserve">Si se quiere cambiar un único elemento y no todos, por ejemplo un único </w:t>
+      </w:r>
+      <w:proofErr w:type="spellStart"/>
+      <w:r>
+        <w:rPr>
+          <w:lang w:val="es-AR"/>
+        </w:rPr>
+        <w:t>span</w:t>
+      </w:r>
+      <w:proofErr w:type="spellEnd"/>
+      <w:r>
+        <w:rPr>
+          <w:lang w:val="es-AR"/>
+        </w:rPr>
+        <w:t>.</w:t>
+      </w:r>
+    </w:p>
+    <w:p>
+      <w:pPr>
+        <w:ind w:left="708" w:firstLine="360"/>
+        <w:rPr>
+          <w:lang w:val="es-AR"/>
+        </w:rPr>
+      </w:pPr>
+      <w:r>
+        <w:rPr>
+          <w:lang w:val="es-AR"/>
+        </w:rPr>
+        <w:t xml:space="preserve">Hacemos: h1 </w:t>
+      </w:r>
+      <w:proofErr w:type="spellStart"/>
+      <w:proofErr w:type="gramStart"/>
+      <w:r>
+        <w:rPr>
+          <w:lang w:val="es-AR"/>
+        </w:rPr>
+        <w:t>span</w:t>
+      </w:r>
+      <w:proofErr w:type="spellEnd"/>
+      <w:r>
+        <w:rPr>
+          <w:lang w:val="es-AR"/>
+        </w:rPr>
+        <w:t>{</w:t>
+      </w:r>
+      <w:proofErr w:type="gramEnd"/>
+    </w:p>
+    <w:p>
+      <w:pPr>
+        <w:pStyle w:val="Prrafodelista"/>
+        <w:numPr>
+          <w:ilvl w:val="0"/>
+          <w:numId w:val="4"/>
+        </w:numPr>
+        <w:rPr>
+          <w:lang w:val="es-AR"/>
+        </w:rPr>
+      </w:pPr>
+      <w:r>
+        <w:rPr>
+          <w:lang w:val="es-AR"/>
+        </w:rPr>
+        <w:t xml:space="preserve">Si se quiere cambiar de la misma manera todos los </w:t>
+      </w:r>
+      <w:proofErr w:type="spellStart"/>
+      <w:r>
+        <w:rPr>
+          <w:lang w:val="es-AR"/>
+        </w:rPr>
+        <w:t>span</w:t>
+      </w:r>
+      <w:proofErr w:type="spellEnd"/>
+      <w:r>
+        <w:rPr>
+          <w:lang w:val="es-AR"/>
+        </w:rPr>
+        <w:t>.</w:t>
+      </w:r>
+    </w:p>
+    <w:p>
+      <w:pPr>
+        <w:ind w:left="708" w:firstLine="360"/>
+        <w:rPr>
+          <w:lang w:val="es-AR"/>
+        </w:rPr>
+      </w:pPr>
+      <w:r>
+        <w:rPr>
+          <w:lang w:val="es-AR"/>
+        </w:rPr>
+        <w:t xml:space="preserve">Hacemos: </w:t>
+      </w:r>
+      <w:proofErr w:type="spellStart"/>
+      <w:proofErr w:type="gramStart"/>
+      <w:r>
+        <w:rPr>
+          <w:lang w:val="es-AR"/>
+        </w:rPr>
+        <w:t>span</w:t>
+      </w:r>
+      <w:proofErr w:type="spellEnd"/>
+      <w:r>
+        <w:rPr>
+          <w:lang w:val="es-AR"/>
+        </w:rPr>
+        <w:t>{</w:t>
+      </w:r>
+      <w:proofErr w:type="gramEnd"/>
+    </w:p>
+    <w:p>
+      <w:pPr>
+        <w:rPr>
+          <w:b/>
+          <w:sz w:val="24"/>
+          <w:szCs w:val="24"/>
+          <w:lang w:val="es-AR"/>
+        </w:rPr>
+      </w:pPr>
+      <w:r>
+        <w:rPr>
+          <w:b/>
+          <w:sz w:val="24"/>
+          <w:szCs w:val="24"/>
+          <w:lang w:val="es-AR"/>
+        </w:rPr>
+        <w:t xml:space="preserve">Selector de </w:t>
+      </w:r>
+      <w:r>
+        <w:rPr>
+          <w:b/>
+          <w:sz w:val="24"/>
+          <w:szCs w:val="24"/>
+          <w:lang w:val="es-AR"/>
+        </w:rPr>
+        <w:t>clase</w:t>
+      </w:r>
+      <w:r>
+        <w:rPr>
+          <w:b/>
+          <w:sz w:val="24"/>
+          <w:szCs w:val="24"/>
+          <w:lang w:val="es-AR"/>
+        </w:rPr>
+        <w:t xml:space="preserve">: en </w:t>
+      </w:r>
+      <w:proofErr w:type="spellStart"/>
+      <w:r>
+        <w:rPr>
+          <w:b/>
+          <w:sz w:val="24"/>
+          <w:szCs w:val="24"/>
+          <w:lang w:val="es-AR"/>
+        </w:rPr>
+        <w:t>html</w:t>
+      </w:r>
+      <w:proofErr w:type="spellEnd"/>
+      <w:r>
+        <w:rPr>
+          <w:b/>
+          <w:sz w:val="24"/>
+          <w:szCs w:val="24"/>
+          <w:lang w:val="es-AR"/>
+        </w:rPr>
+        <w:t xml:space="preserve"> es </w:t>
+      </w:r>
+      <w:proofErr w:type="spellStart"/>
+      <w:r>
+        <w:rPr>
+          <w:b/>
+          <w:sz w:val="24"/>
+          <w:szCs w:val="24"/>
+          <w:lang w:val="es-AR"/>
+        </w:rPr>
+        <w:t>class</w:t>
+      </w:r>
+      <w:proofErr w:type="spellEnd"/>
+    </w:p>
+    <w:p>
+      <w:pPr>
+        <w:rPr>
+          <w:b/>
+          <w:sz w:val="24"/>
+          <w:szCs w:val="24"/>
+          <w:lang w:val="es-AR"/>
+        </w:rPr>
+      </w:pPr>
+      <w:r>
+        <w:rPr>
+          <w:b/>
+          <w:sz w:val="24"/>
+          <w:szCs w:val="24"/>
+          <w:lang w:val="es-AR"/>
+        </w:rPr>
+        <w:tab/>
+      </w:r>
+      <w:r>
+        <w:rPr>
+          <w:noProof/>
+          <w:lang w:eastAsia="es-ES"/>
+        </w:rPr>
+        <w:drawing>
+          <wp:inline distT="0" distB="0" distL="0" distR="0" wp14:anchorId="47AA7BFC" wp14:editId="3E9A7163">
+            <wp:extent cx="2426758" cy="1296364"/>
+            <wp:effectExtent l="0" t="0" r="0" b="0"/>
+            <wp:docPr id="4" name="Imagen 4"/>
+            <wp:cNvGraphicFramePr>
+              <a:graphicFrameLocks xmlns:a="http://schemas.openxmlformats.org/drawingml/2006/main" noChangeAspect="1"/>
+            </wp:cNvGraphicFramePr>
+            <a:graphic xmlns:a="http://schemas.openxmlformats.org/drawingml/2006/main">
+              <a:graphicData uri="http://schemas.openxmlformats.org/drawingml/2006/picture">
+                <pic:pic xmlns:pic="http://schemas.openxmlformats.org/drawingml/2006/picture">
+                  <pic:nvPicPr>
+                    <pic:cNvPr id="1" name=""/>
+                    <pic:cNvPicPr/>
+                  </pic:nvPicPr>
+                  <pic:blipFill>
+                    <a:blip r:embed="rId12"/>
+                    <a:stretch>
+                      <a:fillRect/>
+                    </a:stretch>
+                  </pic:blipFill>
+                  <pic:spPr>
+                    <a:xfrm>
+                      <a:off x="0" y="0"/>
+                      <a:ext cx="2444672" cy="1305933"/>
+                    </a:xfrm>
+                    <a:prstGeom prst="rect">
+                      <a:avLst/>
+                    </a:prstGeom>
+                  </pic:spPr>
+                </pic:pic>
+              </a:graphicData>
+            </a:graphic>
+          </wp:inline>
+        </w:drawing>
+      </w:r>
+    </w:p>
+    <w:p>
+      <w:pPr>
+        <w:rPr>
+          <w:b/>
+          <w:sz w:val="24"/>
+          <w:szCs w:val="24"/>
+          <w:lang w:val="es-AR"/>
+        </w:rPr>
+      </w:pPr>
+      <w:r>
+        <w:rPr>
+          <w:b/>
+          <w:sz w:val="24"/>
+          <w:szCs w:val="24"/>
+          <w:lang w:val="es-AR"/>
+        </w:rPr>
+        <w:t xml:space="preserve">Selector de </w:t>
+      </w:r>
+      <w:proofErr w:type="spellStart"/>
+      <w:r>
+        <w:rPr>
+          <w:b/>
+          <w:sz w:val="24"/>
+          <w:szCs w:val="24"/>
+          <w:lang w:val="es-AR"/>
+        </w:rPr>
+        <w:t>ids</w:t>
+      </w:r>
+      <w:proofErr w:type="spellEnd"/>
+      <w:r>
+        <w:rPr>
+          <w:b/>
+          <w:sz w:val="24"/>
+          <w:szCs w:val="24"/>
+          <w:lang w:val="es-AR"/>
+        </w:rPr>
+        <w:t>:</w:t>
+      </w:r>
+      <w:r>
+        <w:rPr>
+          <w:b/>
+          <w:sz w:val="24"/>
+          <w:szCs w:val="24"/>
+          <w:lang w:val="es-AR"/>
+        </w:rPr>
+        <w:t xml:space="preserve"> en </w:t>
+      </w:r>
+      <w:proofErr w:type="spellStart"/>
+      <w:r>
+        <w:rPr>
+          <w:b/>
+          <w:sz w:val="24"/>
+          <w:szCs w:val="24"/>
+          <w:lang w:val="es-AR"/>
+        </w:rPr>
+        <w:t>html</w:t>
+      </w:r>
+      <w:proofErr w:type="spellEnd"/>
+      <w:r>
+        <w:rPr>
+          <w:b/>
+          <w:sz w:val="24"/>
+          <w:szCs w:val="24"/>
+          <w:lang w:val="es-AR"/>
+        </w:rPr>
+        <w:t xml:space="preserve"> es id</w:t>
+      </w:r>
+    </w:p>
+    <w:p>
+      <w:pPr>
+        <w:rPr>
+          <w:b/>
+          <w:sz w:val="24"/>
+          <w:szCs w:val="24"/>
+          <w:lang w:val="es-AR"/>
+        </w:rPr>
+      </w:pPr>
+      <w:r>
+        <w:rPr>
+          <w:b/>
+          <w:sz w:val="24"/>
+          <w:szCs w:val="24"/>
+          <w:lang w:val="es-AR"/>
+        </w:rPr>
+        <w:tab/>
+      </w:r>
+      <w:r>
+        <w:rPr>
+          <w:noProof/>
+          <w:lang w:eastAsia="es-ES"/>
+        </w:rPr>
+        <w:drawing>
+          <wp:inline distT="0" distB="0" distL="0" distR="0" wp14:anchorId="0F2E6E3A" wp14:editId="632E01F8">
+            <wp:extent cx="2339340" cy="1453560"/>
+            <wp:effectExtent l="0" t="0" r="3810" b="0"/>
+            <wp:docPr id="5" name="Imagen 5"/>
+            <wp:cNvGraphicFramePr>
+              <a:graphicFrameLocks xmlns:a="http://schemas.openxmlformats.org/drawingml/2006/main" noChangeAspect="1"/>
+            </wp:cNvGraphicFramePr>
+            <a:graphic xmlns:a="http://schemas.openxmlformats.org/drawingml/2006/main">
+              <a:graphicData uri="http://schemas.openxmlformats.org/drawingml/2006/picture">
+                <pic:pic xmlns:pic="http://schemas.openxmlformats.org/drawingml/2006/picture">
+                  <pic:nvPicPr>
+                    <pic:cNvPr id="1" name=""/>
+                    <pic:cNvPicPr/>
+                  </pic:nvPicPr>
+                  <pic:blipFill>
+                    <a:blip r:embed="rId13"/>
+                    <a:stretch>
+                      <a:fillRect/>
+                    </a:stretch>
+                  </pic:blipFill>
+                  <pic:spPr>
+                    <a:xfrm>
+                      <a:off x="0" y="0"/>
+                      <a:ext cx="2347577" cy="1458678"/>
+                    </a:xfrm>
+                    <a:prstGeom prst="rect">
+                      <a:avLst/>
+                    </a:prstGeom>
+                  </pic:spPr>
+                </pic:pic>
+              </a:graphicData>
+            </a:graphic>
+          </wp:inline>
+        </w:drawing>
+      </w:r>
+    </w:p>
+    <w:p>
+      <w:pPr>
+        <w:rPr>
+          <w:b/>
+          <w:u w:val="single"/>
+          <w:lang w:val="es-AR"/>
+        </w:rPr>
+      </w:pPr>
+      <w:r>
+        <w:rPr>
+          <w:b/>
+          <w:u w:val="single"/>
+          <w:lang w:val="es-AR"/>
+        </w:rPr>
+        <w:t>Selector de atributo:</w:t>
+      </w:r>
+    </w:p>
+    <w:p>
+      <w:pPr>
+        <w:rPr>
+          <w:b/>
+          <w:u w:val="single"/>
+          <w:lang w:val="es-AR"/>
+        </w:rPr>
+      </w:pPr>
+      <w:r>
+        <w:rPr>
+          <w:b/>
+          <w:u w:val="single"/>
+          <w:lang w:val="es-AR"/>
+        </w:rPr>
+        <w:lastRenderedPageBreak/>
+        <w:tab/>
+      </w:r>
+      <w:r>
+        <w:rPr>
+          <w:noProof/>
+          <w:lang w:eastAsia="es-ES"/>
+        </w:rPr>
+        <w:drawing>
+          <wp:inline distT="0" distB="0" distL="0" distR="0" wp14:anchorId="1545E9A3" wp14:editId="2C4906F4">
+            <wp:extent cx="2449156" cy="1786467"/>
+            <wp:effectExtent l="0" t="0" r="8890" b="4445"/>
+            <wp:docPr id="6" name="Imagen 6"/>
+            <wp:cNvGraphicFramePr>
+              <a:graphicFrameLocks xmlns:a="http://schemas.openxmlformats.org/drawingml/2006/main" noChangeAspect="1"/>
+            </wp:cNvGraphicFramePr>
+            <a:graphic xmlns:a="http://schemas.openxmlformats.org/drawingml/2006/main">
+              <a:graphicData uri="http://schemas.openxmlformats.org/drawingml/2006/picture">
+                <pic:pic xmlns:pic="http://schemas.openxmlformats.org/drawingml/2006/picture">
+                  <pic:nvPicPr>
+                    <pic:cNvPr id="1" name=""/>
+                    <pic:cNvPicPr/>
+                  </pic:nvPicPr>
+                  <pic:blipFill>
+                    <a:blip r:embed="rId14"/>
+                    <a:stretch>
+                      <a:fillRect/>
+                    </a:stretch>
+                  </pic:blipFill>
+                  <pic:spPr>
+                    <a:xfrm>
+                      <a:off x="0" y="0"/>
+                      <a:ext cx="2456218" cy="1791618"/>
+                    </a:xfrm>
+                    <a:prstGeom prst="rect">
+                      <a:avLst/>
+                    </a:prstGeom>
+                  </pic:spPr>
+                </pic:pic>
+              </a:graphicData>
+            </a:graphic>
+          </wp:inline>
+        </w:drawing>
+      </w:r>
+    </w:p>
+    <w:p>
+      <w:pPr>
+        <w:rPr>
+          <w:b/>
+          <w:u w:val="single"/>
+          <w:lang w:val="es-AR"/>
+        </w:rPr>
+      </w:pPr>
+      <w:r>
+        <w:rPr>
+          <w:b/>
+          <w:u w:val="single"/>
+          <w:lang w:val="es-AR"/>
+        </w:rPr>
+        <w:t>Selector de atributo con combinación descendente:</w:t>
+      </w:r>
+    </w:p>
+    <w:p>
+      <w:pPr>
+        <w:rPr>
+          <w:b/>
+          <w:u w:val="single"/>
+          <w:lang w:val="es-AR"/>
+        </w:rPr>
+      </w:pPr>
+      <w:r>
+        <w:rPr>
+          <w:b/>
+          <w:u w:val="single"/>
+          <w:lang w:val="es-AR"/>
+        </w:rPr>
+        <w:tab/>
+      </w:r>
+      <w:r>
+        <w:rPr>
+          <w:noProof/>
+          <w:lang w:eastAsia="es-ES"/>
+        </w:rPr>
+        <w:drawing>
+          <wp:inline distT="0" distB="0" distL="0" distR="0" wp14:anchorId="1136FB64" wp14:editId="4BF185D8">
+            <wp:extent cx="2407073" cy="1537538"/>
+            <wp:effectExtent l="0" t="0" r="0" b="5715"/>
+            <wp:docPr id="7" name="Imagen 7"/>
+            <wp:cNvGraphicFramePr>
+              <a:graphicFrameLocks xmlns:a="http://schemas.openxmlformats.org/drawingml/2006/main" noChangeAspect="1"/>
+            </wp:cNvGraphicFramePr>
+            <a:graphic xmlns:a="http://schemas.openxmlformats.org/drawingml/2006/main">
+              <a:graphicData uri="http://schemas.openxmlformats.org/drawingml/2006/picture">
+                <pic:pic xmlns:pic="http://schemas.openxmlformats.org/drawingml/2006/picture">
+                  <pic:nvPicPr>
+                    <pic:cNvPr id="1" name=""/>
+                    <pic:cNvPicPr/>
+                  </pic:nvPicPr>
+                  <pic:blipFill>
+                    <a:blip r:embed="rId15"/>
+                    <a:stretch>
+                      <a:fillRect/>
+                    </a:stretch>
+                  </pic:blipFill>
+                  <pic:spPr>
+                    <a:xfrm>
+                      <a:off x="0" y="0"/>
+                      <a:ext cx="2416911" cy="1543822"/>
+                    </a:xfrm>
+                    <a:prstGeom prst="rect">
+                      <a:avLst/>
+                    </a:prstGeom>
+                  </pic:spPr>
+                </pic:pic>
+              </a:graphicData>
+            </a:graphic>
+          </wp:inline>
+        </w:drawing>
+      </w:r>
+    </w:p>
+    <w:p>
+      <w:pPr>
+        <w:rPr>
+          <w:b/>
+          <w:u w:val="single"/>
+          <w:lang w:val="es-AR"/>
+        </w:rPr>
+      </w:pPr>
+    </w:p>
+    <w:p>
+      <w:pPr>
+        <w:rPr>
+          <w:b/>
+          <w:u w:val="single"/>
+          <w:lang w:val="es-AR"/>
+        </w:rPr>
+      </w:pPr>
+      <w:r>
+        <w:rPr>
+          <w:b/>
+          <w:u w:val="single"/>
+          <w:lang w:val="es-AR"/>
+        </w:rPr>
+        <w:t>Selector de atributo con todos los hijos:</w:t>
+      </w:r>
+    </w:p>
+    <w:p>
+      <w:pPr>
+        <w:rPr>
+          <w:b/>
+          <w:u w:val="single"/>
+          <w:lang w:val="es-AR"/>
+        </w:rPr>
+      </w:pPr>
+      <w:r>
+        <w:rPr>
+          <w:b/>
+          <w:u w:val="single"/>
+          <w:lang w:val="es-AR"/>
+        </w:rPr>
+        <w:tab/>
+      </w:r>
+      <w:r>
+        <w:rPr>
+          <w:noProof/>
+          <w:lang w:eastAsia="es-ES"/>
+        </w:rPr>
+        <w:drawing>
+          <wp:inline distT="0" distB="0" distL="0" distR="0" wp14:anchorId="028D57AD" wp14:editId="0B3F4206">
+            <wp:extent cx="2119299" cy="1612900"/>
+            <wp:effectExtent l="0" t="0" r="0" b="6350"/>
+            <wp:docPr id="8" name="Imagen 8"/>
+            <wp:cNvGraphicFramePr>
+              <a:graphicFrameLocks xmlns:a="http://schemas.openxmlformats.org/drawingml/2006/main" noChangeAspect="1"/>
+            </wp:cNvGraphicFramePr>
+            <a:graphic xmlns:a="http://schemas.openxmlformats.org/drawingml/2006/main">
+              <a:graphicData uri="http://schemas.openxmlformats.org/drawingml/2006/picture">
+                <pic:pic xmlns:pic="http://schemas.openxmlformats.org/drawingml/2006/picture">
+                  <pic:nvPicPr>
+                    <pic:cNvPr id="1" name=""/>
+                    <pic:cNvPicPr/>
+                  </pic:nvPicPr>
+                  <pic:blipFill>
+                    <a:blip r:embed="rId16"/>
+                    <a:stretch>
+                      <a:fillRect/>
+                    </a:stretch>
+                  </pic:blipFill>
+                  <pic:spPr>
+                    <a:xfrm>
+                      <a:off x="0" y="0"/>
+                      <a:ext cx="2134506" cy="1624473"/>
+                    </a:xfrm>
+                    <a:prstGeom prst="rect">
+                      <a:avLst/>
+                    </a:prstGeom>
+                  </pic:spPr>
+                </pic:pic>
+              </a:graphicData>
+            </a:graphic>
+          </wp:inline>
+        </w:drawing>
+      </w:r>
+    </w:p>
+    <w:p>
+      <w:pPr>
+        <w:rPr>
+          <w:b/>
+          <w:u w:val="single"/>
+          <w:lang w:val="es-AR"/>
+        </w:rPr>
+      </w:pPr>
+      <w:proofErr w:type="spellStart"/>
+      <w:r>
+        <w:rPr>
+          <w:b/>
+          <w:u w:val="single"/>
+          <w:lang w:val="es-AR"/>
+        </w:rPr>
+        <w:t>Conclision</w:t>
+      </w:r>
+      <w:proofErr w:type="spellEnd"/>
+      <w:r>
+        <w:rPr>
+          <w:b/>
+          <w:u w:val="single"/>
+          <w:lang w:val="es-AR"/>
+        </w:rPr>
+        <w:t>: Es mejor utilizar las clases y lo id no.</w:t>
+      </w:r>
+    </w:p>
+    <w:p>
+      <w:pPr>
+        <w:rPr>
+          <w:b/>
+          <w:sz w:val="32"/>
+          <w:szCs w:val="32"/>
+          <w:lang w:val="es-AR"/>
+        </w:rPr>
+      </w:pPr>
+    </w:p>
+    <w:p>
+      <w:pPr>
+        <w:rPr>
+          <w:b/>
+          <w:sz w:val="32"/>
+          <w:szCs w:val="32"/>
+          <w:lang w:val="es-AR"/>
+        </w:rPr>
+      </w:pPr>
+      <w:r>
+        <w:rPr>
+          <w:b/>
+          <w:sz w:val="32"/>
+          <w:szCs w:val="32"/>
+          <w:lang w:val="es-AR"/>
+        </w:rPr>
+        <w:t xml:space="preserve">Que es la </w:t>
+      </w:r>
+      <w:proofErr w:type="spellStart"/>
+      <w:r>
+        <w:rPr>
+          <w:b/>
+          <w:sz w:val="32"/>
+          <w:szCs w:val="32"/>
+          <w:lang w:val="es-AR"/>
+        </w:rPr>
+        <w:t>especifidad</w:t>
+      </w:r>
+      <w:proofErr w:type="spellEnd"/>
+      <w:r>
+        <w:rPr>
+          <w:b/>
+          <w:sz w:val="32"/>
+          <w:szCs w:val="32"/>
+          <w:lang w:val="es-AR"/>
+        </w:rPr>
+        <w:t>:</w:t>
+      </w:r>
+    </w:p>
+    <w:p>
+      <w:pPr>
+        <w:rPr>
+          <w:b/>
+          <w:u w:val="single"/>
+          <w:lang w:val="es-AR"/>
+        </w:rPr>
+      </w:pPr>
+      <w:r>
+        <w:rPr>
+          <w:noProof/>
+          <w:lang w:eastAsia="es-ES"/>
+        </w:rPr>
+        <w:lastRenderedPageBreak/>
+        <w:drawing>
+          <wp:inline distT="0" distB="0" distL="0" distR="0" wp14:anchorId="18AFF4B3" wp14:editId="576B237E">
+            <wp:extent cx="4324773" cy="2239179"/>
+            <wp:effectExtent l="0" t="0" r="0" b="8890"/>
+            <wp:docPr id="9" name="Imagen 9"/>
+            <wp:cNvGraphicFramePr>
+              <a:graphicFrameLocks xmlns:a="http://schemas.openxmlformats.org/drawingml/2006/main" noChangeAspect="1"/>
+            </wp:cNvGraphicFramePr>
+            <a:graphic xmlns:a="http://schemas.openxmlformats.org/drawingml/2006/main">
+              <a:graphicData uri="http://schemas.openxmlformats.org/drawingml/2006/picture">
+                <pic:pic xmlns:pic="http://schemas.openxmlformats.org/drawingml/2006/picture">
+                  <pic:nvPicPr>
+                    <pic:cNvPr id="1" name=""/>
+                    <pic:cNvPicPr/>
+                  </pic:nvPicPr>
+                  <pic:blipFill>
+                    <a:blip r:embed="rId17"/>
+                    <a:stretch>
+                      <a:fillRect/>
+                    </a:stretch>
+                  </pic:blipFill>
+                  <pic:spPr>
+                    <a:xfrm>
+                      <a:off x="0" y="0"/>
+                      <a:ext cx="4329089" cy="2241414"/>
+                    </a:xfrm>
+                    <a:prstGeom prst="rect">
+                      <a:avLst/>
+                    </a:prstGeom>
+                  </pic:spPr>
+                </pic:pic>
+              </a:graphicData>
+            </a:graphic>
+          </wp:inline>
+        </w:drawing>
+      </w:r>
+    </w:p>
+    <w:p>
+      <w:pPr>
+        <w:rPr>
+          <w:b/>
+          <w:u w:val="single"/>
+          <w:lang w:val="es-AR"/>
+        </w:rPr>
+      </w:pPr>
+      <w:r>
+        <w:rPr>
+          <w:noProof/>
+          <w:lang w:eastAsia="es-ES"/>
+        </w:rPr>
+        <w:drawing>
+          <wp:inline distT="0" distB="0" distL="0" distR="0" wp14:anchorId="4EDFE0D9" wp14:editId="60856B62">
+            <wp:extent cx="3727873" cy="1384801"/>
+            <wp:effectExtent l="0" t="0" r="6350" b="6350"/>
+            <wp:docPr id="10" name="Imagen 10"/>
+            <wp:cNvGraphicFramePr>
+              <a:graphicFrameLocks xmlns:a="http://schemas.openxmlformats.org/drawingml/2006/main" noChangeAspect="1"/>
+            </wp:cNvGraphicFramePr>
+            <a:graphic xmlns:a="http://schemas.openxmlformats.org/drawingml/2006/main">
+              <a:graphicData uri="http://schemas.openxmlformats.org/drawingml/2006/picture">
+                <pic:pic xmlns:pic="http://schemas.openxmlformats.org/drawingml/2006/picture">
+                  <pic:nvPicPr>
+                    <pic:cNvPr id="1" name=""/>
+                    <pic:cNvPicPr/>
+                  </pic:nvPicPr>
+                  <pic:blipFill>
+                    <a:blip r:embed="rId18"/>
+                    <a:stretch>
+                      <a:fillRect/>
+                    </a:stretch>
+                  </pic:blipFill>
+                  <pic:spPr>
+                    <a:xfrm>
+                      <a:off x="0" y="0"/>
+                      <a:ext cx="3748781" cy="1392568"/>
+                    </a:xfrm>
+                    <a:prstGeom prst="rect">
+                      <a:avLst/>
+                    </a:prstGeom>
+                  </pic:spPr>
+                </pic:pic>
+              </a:graphicData>
+            </a:graphic>
+          </wp:inline>
+        </w:drawing>
+      </w:r>
+    </w:p>
+    <w:p>
+      <w:pPr>
+        <w:rPr>
+          <w:b/>
+          <w:u w:val="single"/>
+          <w:lang w:val="es-AR"/>
+        </w:rPr>
+      </w:pPr>
+      <w:r>
+        <w:rPr>
+          <w:b/>
+          <w:u w:val="single"/>
+          <w:lang w:val="es-AR"/>
+        </w:rPr>
+        <w:t xml:space="preserve">Este código de </w:t>
+      </w:r>
+      <w:proofErr w:type="spellStart"/>
+      <w:r>
+        <w:rPr>
+          <w:b/>
+          <w:u w:val="single"/>
+          <w:lang w:val="es-AR"/>
+        </w:rPr>
+        <w:t>important</w:t>
+      </w:r>
+      <w:proofErr w:type="spellEnd"/>
+      <w:r>
+        <w:rPr>
+          <w:b/>
+          <w:u w:val="single"/>
+          <w:lang w:val="es-AR"/>
+        </w:rPr>
+        <w:t xml:space="preserve"> aplasta a todos lo selectores:</w:t>
+      </w:r>
+    </w:p>
+    <w:p>
+      <w:pPr>
+        <w:rPr>
+          <w:b/>
+          <w:u w:val="single"/>
+          <w:lang w:val="es-AR"/>
+        </w:rPr>
+      </w:pPr>
+      <w:r>
+        <w:rPr>
+          <w:noProof/>
+          <w:lang w:eastAsia="es-ES"/>
+        </w:rPr>
+        <w:drawing>
+          <wp:inline distT="0" distB="0" distL="0" distR="0" wp14:anchorId="1D26D97F" wp14:editId="24C8E4A4">
+            <wp:extent cx="2407073" cy="1867010"/>
+            <wp:effectExtent l="0" t="0" r="0" b="0"/>
+            <wp:docPr id="11" name="Imagen 11"/>
+            <wp:cNvGraphicFramePr>
+              <a:graphicFrameLocks xmlns:a="http://schemas.openxmlformats.org/drawingml/2006/main" noChangeAspect="1"/>
+            </wp:cNvGraphicFramePr>
+            <a:graphic xmlns:a="http://schemas.openxmlformats.org/drawingml/2006/main">
+              <a:graphicData uri="http://schemas.openxmlformats.org/drawingml/2006/picture">
+                <pic:pic xmlns:pic="http://schemas.openxmlformats.org/drawingml/2006/picture">
+                  <pic:nvPicPr>
+                    <pic:cNvPr id="1" name=""/>
+                    <pic:cNvPicPr/>
+                  </pic:nvPicPr>
+                  <pic:blipFill>
+                    <a:blip r:embed="rId19"/>
+                    <a:stretch>
+                      <a:fillRect/>
+                    </a:stretch>
+                  </pic:blipFill>
+                  <pic:spPr>
+                    <a:xfrm>
+                      <a:off x="0" y="0"/>
+                      <a:ext cx="2422232" cy="1878768"/>
+                    </a:xfrm>
+                    <a:prstGeom prst="rect">
+                      <a:avLst/>
+                    </a:prstGeom>
+                  </pic:spPr>
+                </pic:pic>
+              </a:graphicData>
+            </a:graphic>
+          </wp:inline>
+        </w:drawing>
+      </w:r>
+    </w:p>
+    <w:p>
+      <w:pPr>
+        <w:rPr>
+          <w:b/>
+          <w:u w:val="single"/>
+          <w:lang w:val="es-AR"/>
+        </w:rPr>
+      </w:pPr>
+    </w:p>
+    <w:p>
+      <w:pPr>
+        <w:rPr>
+          <w:b/>
+          <w:u w:val="single"/>
+          <w:lang w:val="es-AR"/>
+        </w:rPr>
+      </w:pPr>
+      <w:r>
+        <w:rPr>
+          <w:b/>
+          <w:u w:val="single"/>
+          <w:lang w:val="es-AR"/>
+        </w:rPr>
+        <w:t>Paleta de colores:</w:t>
+      </w:r>
+    </w:p>
+    <w:p>
+      <w:pPr>
+        <w:pStyle w:val="Prrafodelista"/>
+        <w:numPr>
+          <w:ilvl w:val="0"/>
+          <w:numId w:val="5"/>
+        </w:numPr>
+        <w:rPr>
+          <w:b/>
+          <w:u w:val="single"/>
+          <w:lang w:val="es-AR"/>
+        </w:rPr>
+      </w:pPr>
+      <w:r>
+        <w:rPr>
+          <w:b/>
+          <w:u w:val="single"/>
+          <w:lang w:val="es-AR"/>
+        </w:rPr>
+        <w:t xml:space="preserve">Escribo </w:t>
+      </w:r>
+      <w:proofErr w:type="spellStart"/>
+      <w:r>
+        <w:rPr>
+          <w:b/>
+          <w:u w:val="single"/>
+          <w:lang w:val="es-AR"/>
+        </w:rPr>
+        <w:t>root</w:t>
+      </w:r>
+      <w:proofErr w:type="spellEnd"/>
+      <w:r>
+        <w:rPr>
+          <w:b/>
+          <w:u w:val="single"/>
+          <w:lang w:val="es-AR"/>
+        </w:rPr>
+        <w:t xml:space="preserve"> en el </w:t>
+      </w:r>
+      <w:proofErr w:type="spellStart"/>
+      <w:r>
+        <w:rPr>
+          <w:b/>
+          <w:u w:val="single"/>
+          <w:lang w:val="es-AR"/>
+        </w:rPr>
+        <w:t>css</w:t>
+      </w:r>
+      <w:proofErr w:type="spellEnd"/>
+      <w:r>
+        <w:rPr>
+          <w:b/>
+          <w:u w:val="single"/>
+          <w:lang w:val="es-AR"/>
+        </w:rPr>
+        <w:t>.</w:t>
+      </w:r>
+    </w:p>
+    <w:p>
+      <w:pPr>
+        <w:rPr>
+          <w:b/>
+          <w:u w:val="single"/>
+          <w:lang w:val="es-AR"/>
+        </w:rPr>
+      </w:pPr>
+      <w:r>
+        <w:rPr>
+          <w:b/>
+          <w:u w:val="single"/>
+          <w:lang w:val="es-AR"/>
+        </w:rPr>
+        <w:t>Fuente de texto:</w:t>
+      </w:r>
+    </w:p>
+    <w:p>
+      <w:pPr>
+        <w:pStyle w:val="Prrafodelista"/>
+        <w:numPr>
+          <w:ilvl w:val="0"/>
+          <w:numId w:val="5"/>
+        </w:numPr>
+        <w:rPr>
+          <w:b/>
+          <w:u w:val="single"/>
+          <w:lang w:val="es-AR"/>
+        </w:rPr>
+      </w:pPr>
+      <w:r>
+        <w:rPr>
+          <w:b/>
+          <w:u w:val="single"/>
+          <w:lang w:val="es-AR"/>
+        </w:rPr>
+        <w:t xml:space="preserve">Visitar google </w:t>
+      </w:r>
+      <w:proofErr w:type="spellStart"/>
+      <w:r>
+        <w:rPr>
+          <w:b/>
+          <w:u w:val="single"/>
+          <w:lang w:val="es-AR"/>
+        </w:rPr>
+        <w:t>fonts</w:t>
+      </w:r>
+      <w:proofErr w:type="spellEnd"/>
+      <w:r>
+        <w:rPr>
+          <w:b/>
+          <w:u w:val="single"/>
+          <w:lang w:val="es-AR"/>
+        </w:rPr>
+        <w:t>:</w:t>
+      </w:r>
+      <w:r>
+        <w:rPr>
+          <w:b/>
+          <w:lang w:val="es-AR"/>
+        </w:rPr>
+        <w:t xml:space="preserve"> Aquí se </w:t>
+      </w:r>
+      <w:proofErr w:type="spellStart"/>
+      <w:r>
+        <w:rPr>
+          <w:b/>
+          <w:lang w:val="es-AR"/>
+        </w:rPr>
+        <w:t>eligio</w:t>
+      </w:r>
+      <w:proofErr w:type="spellEnd"/>
+      <w:r>
+        <w:rPr>
+          <w:b/>
+          <w:lang w:val="es-AR"/>
+        </w:rPr>
+        <w:t xml:space="preserve"> </w:t>
+      </w:r>
+      <w:proofErr w:type="spellStart"/>
+      <w:r>
+        <w:rPr>
+          <w:b/>
+          <w:lang w:val="es-AR"/>
+        </w:rPr>
+        <w:t>Krub</w:t>
+      </w:r>
+      <w:proofErr w:type="spellEnd"/>
+      <w:r>
+        <w:rPr>
+          <w:b/>
+          <w:lang w:val="es-AR"/>
+        </w:rPr>
+        <w:t>.</w:t>
+      </w:r>
+    </w:p>
+    <w:p>
+      <w:pPr>
+        <w:pStyle w:val="Prrafodelista"/>
+        <w:numPr>
+          <w:ilvl w:val="0"/>
+          <w:numId w:val="5"/>
+        </w:numPr>
+        <w:rPr>
+          <w:b/>
+          <w:lang w:val="es-AR"/>
+        </w:rPr>
+      </w:pPr>
+      <w:r>
+        <w:rPr>
+          <w:noProof/>
+          <w:lang w:eastAsia="es-ES"/>
+        </w:rPr>
+        <w:drawing>
+          <wp:inline distT="0" distB="0" distL="0" distR="0" wp14:anchorId="58566492" wp14:editId="57F661CA">
+            <wp:extent cx="1765300" cy="1361495"/>
+            <wp:effectExtent l="0" t="0" r="6350" b="0"/>
+            <wp:docPr id="12" name="Imagen 12"/>
+            <wp:cNvGraphicFramePr>
+              <a:graphicFrameLocks xmlns:a="http://schemas.openxmlformats.org/drawingml/2006/main" noChangeAspect="1"/>
+            </wp:cNvGraphicFramePr>
+            <a:graphic xmlns:a="http://schemas.openxmlformats.org/drawingml/2006/main">
+              <a:graphicData uri="http://schemas.openxmlformats.org/drawingml/2006/picture">
+                <pic:pic xmlns:pic="http://schemas.openxmlformats.org/drawingml/2006/picture">
+                  <pic:nvPicPr>
+                    <pic:cNvPr id="1" name=""/>
+                    <pic:cNvPicPr/>
+                  </pic:nvPicPr>
+                  <pic:blipFill>
+                    <a:blip r:embed="rId20"/>
+                    <a:stretch>
+                      <a:fillRect/>
+                    </a:stretch>
+                  </pic:blipFill>
+                  <pic:spPr>
+                    <a:xfrm>
+                      <a:off x="0" y="0"/>
+                      <a:ext cx="1849368" cy="1426333"/>
+                    </a:xfrm>
+                    <a:prstGeom prst="rect">
+                      <a:avLst/>
+                    </a:prstGeom>
+                  </pic:spPr>
+                </pic:pic>
+              </a:graphicData>
+            </a:graphic>
+          </wp:inline>
+        </w:drawing>
+      </w:r>
+    </w:p>
+    <w:p>
+      <w:pPr>
+        <w:rPr>
+          <w:lang w:val="es-AR"/>
+        </w:rPr>
+      </w:pPr>
+      <w:proofErr w:type="spellStart"/>
+      <w:r>
+        <w:rPr>
+          <w:b/>
+          <w:sz w:val="28"/>
+          <w:szCs w:val="28"/>
+          <w:lang w:val="es-AR"/>
+        </w:rPr>
+        <w:lastRenderedPageBreak/>
+        <w:t>Normalize</w:t>
+      </w:r>
+      <w:proofErr w:type="spellEnd"/>
+      <w:r>
+        <w:rPr>
+          <w:b/>
+          <w:sz w:val="28"/>
+          <w:szCs w:val="28"/>
+          <w:lang w:val="es-AR"/>
+        </w:rPr>
+        <w:t>:</w:t>
+      </w:r>
+      <w:r>
+        <w:rPr>
+          <w:lang w:val="es-AR"/>
+        </w:rPr>
+        <w:t xml:space="preserve"> Es una librería que hace que nuestra </w:t>
+      </w:r>
+      <w:proofErr w:type="spellStart"/>
+      <w:r>
+        <w:rPr>
+          <w:lang w:val="es-AR"/>
+        </w:rPr>
+        <w:t>pagina</w:t>
+      </w:r>
+      <w:proofErr w:type="spellEnd"/>
+      <w:r>
+        <w:rPr>
+          <w:lang w:val="es-AR"/>
+        </w:rPr>
+        <w:t xml:space="preserve"> se vea consistente sin importar el navegador que se </w:t>
+      </w:r>
+      <w:proofErr w:type="spellStart"/>
+      <w:r>
+        <w:rPr>
+          <w:lang w:val="es-AR"/>
+        </w:rPr>
+        <w:t>este</w:t>
+      </w:r>
+      <w:proofErr w:type="spellEnd"/>
+      <w:r>
+        <w:rPr>
+          <w:lang w:val="es-AR"/>
+        </w:rPr>
+        <w:t xml:space="preserve"> utilizando.</w:t>
+      </w:r>
+      <w:r>
+        <w:rPr>
+          <w:lang w:val="es-AR"/>
+        </w:rPr>
+        <w:t xml:space="preserve"> Busco en </w:t>
+      </w:r>
+      <w:proofErr w:type="spellStart"/>
+      <w:r>
+        <w:rPr>
+          <w:lang w:val="es-AR"/>
+        </w:rPr>
+        <w:t>googel</w:t>
+      </w:r>
+      <w:proofErr w:type="spellEnd"/>
+      <w:r>
+        <w:rPr>
+          <w:lang w:val="es-AR"/>
+        </w:rPr>
+        <w:t xml:space="preserve">, normalize.css y copio todo el código, me creo un </w:t>
+      </w:r>
+      <w:proofErr w:type="spellStart"/>
+      <w:r>
+        <w:rPr>
+          <w:lang w:val="es-AR"/>
+        </w:rPr>
+        <w:t>css</w:t>
+      </w:r>
+      <w:proofErr w:type="spellEnd"/>
+      <w:r>
+        <w:rPr>
+          <w:lang w:val="es-AR"/>
+        </w:rPr>
+        <w:t xml:space="preserve"> llamado </w:t>
+      </w:r>
+      <w:proofErr w:type="spellStart"/>
+      <w:r>
+        <w:rPr>
+          <w:lang w:val="es-AR"/>
+        </w:rPr>
+        <w:t>normalize</w:t>
+      </w:r>
+      <w:proofErr w:type="spellEnd"/>
+      <w:r>
+        <w:rPr>
+          <w:lang w:val="es-AR"/>
+        </w:rPr>
+        <w:t xml:space="preserve"> y lo pego ahí.</w:t>
+      </w:r>
+    </w:p>
+    <w:p>
+      <w:pPr>
+        <w:rPr>
+          <w:lang w:val="es-AR"/>
+        </w:rPr>
+      </w:pPr>
+      <w:r>
+        <w:rPr>
+          <w:lang w:val="es-AR"/>
+        </w:rPr>
+        <w:t xml:space="preserve"> </w:t>
+      </w:r>
+      <w:hyperlink r:id="rId21" w:history="1">
+        <w:r>
+          <w:rPr>
+            <w:rStyle w:val="Hipervnculo"/>
+            <w:lang w:val="es-AR"/>
+          </w:rPr>
+          <w:t>https://necolas.github.io/normalize.css/</w:t>
+        </w:r>
+      </w:hyperlink>
+    </w:p>
+    <w:p>
+      <w:pPr>
+        <w:rPr>
+          <w:b/>
+          <w:sz w:val="32"/>
+          <w:lang w:val="es-AR"/>
+        </w:rPr>
+      </w:pPr>
+      <w:r>
+        <w:rPr>
+          <w:b/>
+          <w:sz w:val="32"/>
+          <w:lang w:val="es-AR"/>
+        </w:rPr>
+        <w:t xml:space="preserve">Uso de </w:t>
+      </w:r>
+      <w:proofErr w:type="spellStart"/>
+      <w:r>
+        <w:rPr>
+          <w:b/>
+          <w:sz w:val="32"/>
+          <w:lang w:val="es-AR"/>
+        </w:rPr>
+        <w:t>display</w:t>
+      </w:r>
+      <w:proofErr w:type="spellEnd"/>
+      <w:r>
+        <w:rPr>
+          <w:b/>
+          <w:sz w:val="32"/>
+          <w:lang w:val="es-AR"/>
+        </w:rPr>
+        <w:t>:</w:t>
+      </w:r>
+    </w:p>
+    <w:p>
+      <w:pPr>
+        <w:rPr>
+          <w:lang w:val="es-AR"/>
+        </w:rPr>
+      </w:pPr>
+      <w:r>
+        <w:rPr>
+          <w:lang w:val="es-AR"/>
+        </w:rPr>
+        <w:t xml:space="preserve"> </w:t>
+      </w:r>
+      <w:r>
+        <w:rPr>
+          <w:lang w:val="es-AR"/>
+        </w:rPr>
+        <w:t>Es para saber si tus elementos estarán uno de bajo de otro (</w:t>
+      </w:r>
+      <w:proofErr w:type="spellStart"/>
+      <w:r>
+        <w:rPr>
+          <w:lang w:val="es-AR"/>
+        </w:rPr>
+        <w:t>display</w:t>
+      </w:r>
+      <w:proofErr w:type="spellEnd"/>
+      <w:r>
+        <w:rPr>
+          <w:lang w:val="es-AR"/>
+        </w:rPr>
+        <w:t>:”Block”) o uno seguido de otro (display:”inline”)</w:t>
+      </w:r>
+    </w:p>
+    <w:p>
+      <w:pPr>
+        <w:jc w:val="center"/>
+        <w:rPr>
+          <w:b/>
+          <w:sz w:val="28"/>
+          <w:u w:val="single"/>
+          <w:lang w:val="es-AR"/>
+        </w:rPr>
+      </w:pPr>
+      <w:proofErr w:type="spellStart"/>
+      <w:r>
+        <w:rPr>
+          <w:b/>
+          <w:sz w:val="28"/>
+          <w:u w:val="single"/>
+          <w:lang w:val="es-AR"/>
+        </w:rPr>
+        <w:t>Margin</w:t>
+      </w:r>
+      <w:proofErr w:type="spellEnd"/>
+      <w:r>
+        <w:rPr>
+          <w:b/>
+          <w:sz w:val="28"/>
+          <w:u w:val="single"/>
+          <w:lang w:val="es-AR"/>
+        </w:rPr>
+        <w:t xml:space="preserve"> y </w:t>
+      </w:r>
+      <w:proofErr w:type="spellStart"/>
+      <w:r>
+        <w:rPr>
+          <w:b/>
+          <w:sz w:val="28"/>
+          <w:u w:val="single"/>
+          <w:lang w:val="es-AR"/>
+        </w:rPr>
+        <w:t>padin</w:t>
+      </w:r>
+      <w:proofErr w:type="spellEnd"/>
+      <w:r>
+        <w:rPr>
+          <w:b/>
+          <w:sz w:val="28"/>
+          <w:u w:val="single"/>
+          <w:lang w:val="es-AR"/>
+        </w:rPr>
+        <w:t xml:space="preserve"> siguen la regla del reloj:</w:t>
+      </w:r>
+    </w:p>
+    <w:p>
+      <w:pPr>
+        <w:pStyle w:val="Prrafodelista"/>
+        <w:numPr>
+          <w:ilvl w:val="0"/>
+          <w:numId w:val="6"/>
+        </w:numPr>
+        <w:rPr>
+          <w:b/>
+          <w:lang w:val="es-AR"/>
+        </w:rPr>
+      </w:pPr>
+      <w:proofErr w:type="spellStart"/>
+      <w:r>
+        <w:rPr>
+          <w:b/>
+          <w:sz w:val="28"/>
+          <w:u w:val="single"/>
+          <w:lang w:val="es-AR"/>
+        </w:rPr>
+        <w:t>Margin</w:t>
+      </w:r>
+      <w:proofErr w:type="spellEnd"/>
+      <w:r>
+        <w:rPr>
+          <w:b/>
+          <w:sz w:val="28"/>
+          <w:u w:val="single"/>
+          <w:lang w:val="es-AR"/>
+        </w:rPr>
+        <w:t>:</w:t>
+      </w:r>
+      <w:r>
+        <w:rPr>
+          <w:b/>
+          <w:lang w:val="es-AR"/>
+        </w:rPr>
+        <w:t xml:space="preserve"> Separa los elementos desde </w:t>
+      </w:r>
+      <w:proofErr w:type="spellStart"/>
+      <w:r>
+        <w:rPr>
+          <w:b/>
+          <w:lang w:val="es-AR"/>
+        </w:rPr>
+        <w:t>afuera.</w:t>
+      </w:r>
+      <w:proofErr w:type="spellEnd"/>
+    </w:p>
+    <w:p>
+      <w:pPr>
+        <w:pStyle w:val="Prrafodelista"/>
+        <w:numPr>
+          <w:ilvl w:val="0"/>
+          <w:numId w:val="6"/>
+        </w:numPr>
+        <w:rPr>
+          <w:b/>
+          <w:lang w:val="es-AR"/>
+        </w:rPr>
+      </w:pPr>
+      <w:proofErr w:type="spellStart"/>
+      <w:r>
+        <w:rPr>
+          <w:b/>
+          <w:sz w:val="28"/>
+          <w:lang w:val="es-AR"/>
+        </w:rPr>
+        <w:t>Padin</w:t>
+      </w:r>
+      <w:proofErr w:type="spellEnd"/>
+      <w:r>
+        <w:rPr>
+          <w:b/>
+          <w:sz w:val="28"/>
+          <w:lang w:val="es-AR"/>
+        </w:rPr>
+        <w:t>:</w:t>
+      </w:r>
+      <w:r>
+        <w:rPr>
+          <w:b/>
+          <w:lang w:val="es-AR"/>
+        </w:rPr>
+        <w:t xml:space="preserve"> Separa el contenido desde adentro.</w:t>
+      </w:r>
+    </w:p>
+    <w:p>
+      <w:pPr>
+        <w:pStyle w:val="Prrafodelista"/>
+        <w:numPr>
+          <w:ilvl w:val="0"/>
+          <w:numId w:val="6"/>
+        </w:numPr>
+        <w:rPr>
+          <w:b/>
+          <w:lang w:val="es-AR"/>
+        </w:rPr>
+      </w:pPr>
+      <w:r>
+        <w:rPr>
+          <w:b/>
+          <w:sz w:val="28"/>
+          <w:lang w:val="es-AR"/>
+        </w:rPr>
+        <w:t>Flex:</w:t>
+      </w:r>
+      <w:r>
+        <w:rPr>
+          <w:b/>
+          <w:lang w:val="es-AR"/>
+        </w:rPr>
+        <w:t xml:space="preserve"> Se usa para mejorar </w:t>
+      </w:r>
+      <w:proofErr w:type="gramStart"/>
+      <w:r>
+        <w:rPr>
+          <w:b/>
+          <w:lang w:val="es-AR"/>
+        </w:rPr>
+        <w:t>las separación</w:t>
+      </w:r>
+      <w:proofErr w:type="gramEnd"/>
+      <w:r>
+        <w:rPr>
+          <w:b/>
+          <w:lang w:val="es-AR"/>
+        </w:rPr>
+        <w:t xml:space="preserve"> de los elementos de una misma clase. PARA ELLO SE VA DIRECTO A LA CLASE PADRE Y AHÍ SE AGREGA EL </w:t>
+      </w:r>
+      <w:proofErr w:type="spellStart"/>
+      <w:r>
+        <w:rPr>
+          <w:b/>
+          <w:lang w:val="es-AR"/>
+        </w:rPr>
+        <w:t>flex</w:t>
+      </w:r>
+      <w:proofErr w:type="spellEnd"/>
+      <w:r>
+        <w:rPr>
+          <w:b/>
+          <w:lang w:val="es-AR"/>
+        </w:rPr>
+        <w:t>.</w:t>
+      </w:r>
+    </w:p>
+    <w:p>
+      <w:pPr>
+        <w:pStyle w:val="Prrafodelista"/>
+        <w:rPr>
+          <w:b/>
+          <w:lang w:val="es-AR"/>
+        </w:rPr>
+      </w:pPr>
+      <w:r>
+        <w:rPr>
+          <w:noProof/>
+          <w:lang w:eastAsia="es-ES"/>
+        </w:rPr>
+        <w:drawing>
+          <wp:inline distT="0" distB="0" distL="0" distR="0" wp14:anchorId="5F69AE98" wp14:editId="460696A1">
+            <wp:extent cx="4303607" cy="2309191"/>
+            <wp:effectExtent l="0" t="0" r="1905" b="0"/>
+            <wp:docPr id="13" name="Imagen 13"/>
+            <wp:cNvGraphicFramePr>
+              <a:graphicFrameLocks xmlns:a="http://schemas.openxmlformats.org/drawingml/2006/main" noChangeAspect="1"/>
+            </wp:cNvGraphicFramePr>
+            <a:graphic xmlns:a="http://schemas.openxmlformats.org/drawingml/2006/main">
+              <a:graphicData uri="http://schemas.openxmlformats.org/drawingml/2006/picture">
+                <pic:pic xmlns:pic="http://schemas.openxmlformats.org/drawingml/2006/picture">
+                  <pic:nvPicPr>
+                    <pic:cNvPr id="1" name=""/>
+                    <pic:cNvPicPr/>
+                  </pic:nvPicPr>
+                  <pic:blipFill>
+                    <a:blip r:embed="rId22"/>
+                    <a:stretch>
+                      <a:fillRect/>
+                    </a:stretch>
+                  </pic:blipFill>
+                  <pic:spPr>
+                    <a:xfrm>
+                      <a:off x="0" y="0"/>
+                      <a:ext cx="4318144" cy="2316991"/>
+                    </a:xfrm>
+                    <a:prstGeom prst="rect">
+                      <a:avLst/>
+                    </a:prstGeom>
+                  </pic:spPr>
+                </pic:pic>
+              </a:graphicData>
+            </a:graphic>
+          </wp:inline>
+        </w:drawing>
+      </w:r>
+    </w:p>
+    <w:p>
+      <w:pPr>
+        <w:rPr>
+          <w:b/>
+          <w:u w:val="single"/>
+          <w:lang w:val="es-AR"/>
+        </w:rPr>
+      </w:pPr>
+      <w:r>
+        <w:rPr>
+          <w:b/>
+          <w:u w:val="single"/>
+          <w:lang w:val="es-AR"/>
+        </w:rPr>
+        <w:tab/>
+        <w:t xml:space="preserve">En el caso de que se use </w:t>
+      </w:r>
+      <w:proofErr w:type="spellStart"/>
+      <w:r>
+        <w:rPr>
+          <w:b/>
+          <w:u w:val="single"/>
+          <w:lang w:val="es-AR"/>
+        </w:rPr>
+        <w:t>display</w:t>
+      </w:r>
+      <w:proofErr w:type="gramStart"/>
+      <w:r>
+        <w:rPr>
+          <w:b/>
+          <w:u w:val="single"/>
+          <w:lang w:val="es-AR"/>
+        </w:rPr>
+        <w:t>:flex</w:t>
+      </w:r>
+      <w:proofErr w:type="spellEnd"/>
+      <w:proofErr w:type="gramEnd"/>
+      <w:r>
+        <w:rPr>
+          <w:b/>
+          <w:u w:val="single"/>
+          <w:lang w:val="es-AR"/>
+        </w:rPr>
+        <w:t xml:space="preserve"> luego se utiliza </w:t>
+      </w:r>
+      <w:proofErr w:type="spellStart"/>
+      <w:r>
+        <w:rPr>
+          <w:b/>
+          <w:u w:val="single"/>
+          <w:lang w:val="es-AR"/>
+        </w:rPr>
+        <w:t>justify-content</w:t>
+      </w:r>
+      <w:proofErr w:type="spellEnd"/>
+    </w:p>
+    <w:p>
+      <w:pPr>
+        <w:rPr>
+          <w:b/>
+          <w:u w:val="single"/>
+          <w:lang w:val="es-AR"/>
+        </w:rPr>
+      </w:pPr>
+      <w:r>
+        <w:rPr>
+          <w:b/>
+          <w:u w:val="single"/>
+          <w:lang w:val="es-AR"/>
+        </w:rPr>
+        <w:tab/>
+        <w:t xml:space="preserve">En el caso de que se use </w:t>
+      </w:r>
+      <w:proofErr w:type="spellStart"/>
+      <w:r>
+        <w:rPr>
+          <w:b/>
+          <w:u w:val="single"/>
+          <w:lang w:val="es-AR"/>
+        </w:rPr>
+        <w:t>display</w:t>
+      </w:r>
+      <w:proofErr w:type="gramStart"/>
+      <w:r>
+        <w:rPr>
+          <w:b/>
+          <w:u w:val="single"/>
+          <w:lang w:val="es-AR"/>
+        </w:rPr>
+        <w:t>:column</w:t>
+      </w:r>
+      <w:proofErr w:type="spellEnd"/>
+      <w:proofErr w:type="gramEnd"/>
+      <w:r>
+        <w:rPr>
+          <w:b/>
+          <w:u w:val="single"/>
+          <w:lang w:val="es-AR"/>
+        </w:rPr>
+        <w:t xml:space="preserve"> luego se utiliza </w:t>
+      </w:r>
+      <w:proofErr w:type="spellStart"/>
+      <w:r>
+        <w:rPr>
+          <w:b/>
+          <w:u w:val="single"/>
+          <w:lang w:val="es-AR"/>
+        </w:rPr>
+        <w:t>text-aligne</w:t>
+      </w:r>
+      <w:proofErr w:type="spellEnd"/>
+    </w:p>
+    <w:p>
+      <w:pPr>
+        <w:rPr>
+          <w:b/>
+          <w:u w:val="single"/>
+          <w:lang w:val="es-AR"/>
+        </w:rPr>
+      </w:pPr>
+    </w:p>
+    <w:p>
+      <w:pPr>
+        <w:rPr>
+          <w:b/>
+          <w:u w:val="single"/>
+          <w:lang w:val="es-AR"/>
+        </w:rPr>
+      </w:pPr>
+      <w:r>
+        <w:rPr>
+          <w:b/>
+          <w:u w:val="single"/>
+          <w:lang w:val="es-AR"/>
+        </w:rPr>
+        <w:t xml:space="preserve">Como escribir un código </w:t>
+      </w:r>
+      <w:proofErr w:type="spellStart"/>
+      <w:r>
+        <w:rPr>
+          <w:b/>
+          <w:u w:val="single"/>
+          <w:lang w:val="es-AR"/>
+        </w:rPr>
+        <w:t>css</w:t>
+      </w:r>
+      <w:proofErr w:type="spellEnd"/>
+      <w:r>
+        <w:rPr>
+          <w:b/>
+          <w:u w:val="single"/>
+          <w:lang w:val="es-AR"/>
+        </w:rPr>
+        <w:t>: 3 formas:</w:t>
+      </w:r>
+    </w:p>
+    <w:p>
+      <w:pPr>
+        <w:rPr>
+          <w:b/>
+          <w:u w:val="single"/>
+          <w:lang w:val="es-AR"/>
+        </w:rPr>
+      </w:pPr>
+      <w:r>
+        <w:rPr>
+          <w:noProof/>
+          <w:lang w:eastAsia="es-ES"/>
+        </w:rPr>
+        <w:drawing>
+          <wp:inline distT="0" distB="0" distL="0" distR="0" wp14:anchorId="3B1BFF11" wp14:editId="3A9B6C4F">
+            <wp:extent cx="4570307" cy="1666571"/>
+            <wp:effectExtent l="0" t="0" r="1905" b="0"/>
+            <wp:docPr id="14" name="Imagen 14"/>
+            <wp:cNvGraphicFramePr>
+              <a:graphicFrameLocks xmlns:a="http://schemas.openxmlformats.org/drawingml/2006/main" noChangeAspect="1"/>
+            </wp:cNvGraphicFramePr>
+            <a:graphic xmlns:a="http://schemas.openxmlformats.org/drawingml/2006/main">
+              <a:graphicData uri="http://schemas.openxmlformats.org/drawingml/2006/picture">
+                <pic:pic xmlns:pic="http://schemas.openxmlformats.org/drawingml/2006/picture">
+                  <pic:nvPicPr>
+                    <pic:cNvPr id="1" name=""/>
+                    <pic:cNvPicPr/>
+                  </pic:nvPicPr>
+                  <pic:blipFill>
+                    <a:blip r:embed="rId23"/>
+                    <a:stretch>
+                      <a:fillRect/>
+                    </a:stretch>
+                  </pic:blipFill>
+                  <pic:spPr>
+                    <a:xfrm>
+                      <a:off x="0" y="0"/>
+                      <a:ext cx="4585582" cy="1672141"/>
+                    </a:xfrm>
+                    <a:prstGeom prst="rect">
+                      <a:avLst/>
+                    </a:prstGeom>
+                  </pic:spPr>
+                </pic:pic>
+              </a:graphicData>
+            </a:graphic>
+          </wp:inline>
+        </w:drawing>
+      </w:r>
+    </w:p>
+    <w:p>
+      <w:pPr>
+        <w:pStyle w:val="Prrafodelista"/>
+        <w:numPr>
+          <w:ilvl w:val="0"/>
+          <w:numId w:val="7"/>
+        </w:numPr>
+        <w:rPr>
+          <w:b/>
+          <w:u w:val="single"/>
+          <w:lang w:val="es-AR"/>
+        </w:rPr>
+      </w:pPr>
+      <w:r>
+        <w:rPr>
+          <w:b/>
+          <w:u w:val="single"/>
+          <w:lang w:val="es-AR"/>
+        </w:rPr>
+        <w:t>Bem:</w:t>
+      </w:r>
+    </w:p>
+    <w:p>
+      <w:pPr>
+        <w:pStyle w:val="Prrafodelista"/>
+        <w:ind w:left="1070"/>
+        <w:rPr>
+          <w:b/>
+          <w:u w:val="single"/>
+          <w:lang w:val="es-AR"/>
+        </w:rPr>
+      </w:pPr>
+      <w:r>
+        <w:rPr>
+          <w:noProof/>
+          <w:lang w:eastAsia="es-ES"/>
+        </w:rPr>
+        <w:lastRenderedPageBreak/>
+        <w:drawing>
+          <wp:inline distT="0" distB="0" distL="0" distR="0" wp14:anchorId="351B0A8E" wp14:editId="1880619A">
+            <wp:extent cx="3152140" cy="1372945"/>
+            <wp:effectExtent l="0" t="0" r="0" b="0"/>
+            <wp:docPr id="16" name="Imagen 16"/>
+            <wp:cNvGraphicFramePr>
+              <a:graphicFrameLocks xmlns:a="http://schemas.openxmlformats.org/drawingml/2006/main" noChangeAspect="1"/>
+            </wp:cNvGraphicFramePr>
+            <a:graphic xmlns:a="http://schemas.openxmlformats.org/drawingml/2006/main">
+              <a:graphicData uri="http://schemas.openxmlformats.org/drawingml/2006/picture">
+                <pic:pic xmlns:pic="http://schemas.openxmlformats.org/drawingml/2006/picture">
+                  <pic:nvPicPr>
+                    <pic:cNvPr id="1" name=""/>
+                    <pic:cNvPicPr/>
+                  </pic:nvPicPr>
+                  <pic:blipFill>
+                    <a:blip r:embed="rId24"/>
+                    <a:stretch>
+                      <a:fillRect/>
+                    </a:stretch>
+                  </pic:blipFill>
+                  <pic:spPr>
+                    <a:xfrm>
+                      <a:off x="0" y="0"/>
+                      <a:ext cx="3162493" cy="1377454"/>
+                    </a:xfrm>
+                    <a:prstGeom prst="rect">
+                      <a:avLst/>
+                    </a:prstGeom>
+                  </pic:spPr>
+                </pic:pic>
+              </a:graphicData>
+            </a:graphic>
+          </wp:inline>
+        </w:drawing>
+      </w:r>
+    </w:p>
+    <w:p>
+      <w:pPr>
+        <w:pStyle w:val="Prrafodelista"/>
+        <w:ind w:left="1070"/>
+        <w:rPr>
+          <w:b/>
+          <w:u w:val="single"/>
+          <w:lang w:val="es-AR"/>
+        </w:rPr>
+      </w:pPr>
+      <w:r>
+        <w:rPr>
+          <w:noProof/>
+          <w:lang w:eastAsia="es-ES"/>
+        </w:rPr>
+        <w:drawing>
+          <wp:inline distT="0" distB="0" distL="0" distR="0" wp14:anchorId="5B3AF698" wp14:editId="474D7F22">
+            <wp:extent cx="5400040" cy="3705860"/>
+            <wp:effectExtent l="0" t="0" r="0" b="8890"/>
+            <wp:docPr id="17" name="Imagen 17"/>
+            <wp:cNvGraphicFramePr>
+              <a:graphicFrameLocks xmlns:a="http://schemas.openxmlformats.org/drawingml/2006/main" noChangeAspect="1"/>
+            </wp:cNvGraphicFramePr>
+            <a:graphic xmlns:a="http://schemas.openxmlformats.org/drawingml/2006/main">
+              <a:graphicData uri="http://schemas.openxmlformats.org/drawingml/2006/picture">
+                <pic:pic xmlns:pic="http://schemas.openxmlformats.org/drawingml/2006/picture">
+                  <pic:nvPicPr>
+                    <pic:cNvPr id="1" name=""/>
+                    <pic:cNvPicPr/>
+                  </pic:nvPicPr>
+                  <pic:blipFill>
+                    <a:blip r:embed="rId25"/>
+                    <a:stretch>
+                      <a:fillRect/>
+                    </a:stretch>
+                  </pic:blipFill>
+                  <pic:spPr>
+                    <a:xfrm>
+                      <a:off x="0" y="0"/>
+                      <a:ext cx="5400040" cy="3705860"/>
+                    </a:xfrm>
+                    <a:prstGeom prst="rect">
+                      <a:avLst/>
+                    </a:prstGeom>
+                  </pic:spPr>
+                </pic:pic>
+              </a:graphicData>
+            </a:graphic>
+          </wp:inline>
+        </w:drawing>
+      </w:r>
+    </w:p>
+    <w:p>
+      <w:pPr>
+        <w:pStyle w:val="Prrafodelista"/>
+        <w:ind w:left="1070"/>
+        <w:rPr>
+          <w:b/>
+          <w:u w:val="single"/>
+          <w:lang w:val="es-AR"/>
+        </w:rPr>
+      </w:pPr>
+      <w:r>
+        <w:rPr>
+          <w:noProof/>
+          <w:lang w:eastAsia="es-ES"/>
+        </w:rPr>
+        <w:drawing>
+          <wp:inline distT="0" distB="0" distL="0" distR="0" wp14:anchorId="18E21588" wp14:editId="2AD983DC">
+            <wp:extent cx="5400040" cy="3568065"/>
+            <wp:effectExtent l="0" t="0" r="0" b="0"/>
+            <wp:docPr id="18" name="Imagen 18"/>
+            <wp:cNvGraphicFramePr>
+              <a:graphicFrameLocks xmlns:a="http://schemas.openxmlformats.org/drawingml/2006/main" noChangeAspect="1"/>
+            </wp:cNvGraphicFramePr>
+            <a:graphic xmlns:a="http://schemas.openxmlformats.org/drawingml/2006/main">
+              <a:graphicData uri="http://schemas.openxmlformats.org/drawingml/2006/picture">
+                <pic:pic xmlns:pic="http://schemas.openxmlformats.org/drawingml/2006/picture">
+                  <pic:nvPicPr>
+                    <pic:cNvPr id="1" name=""/>
+                    <pic:cNvPicPr/>
+                  </pic:nvPicPr>
+                  <pic:blipFill>
+                    <a:blip r:embed="rId26"/>
+                    <a:stretch>
+                      <a:fillRect/>
+                    </a:stretch>
+                  </pic:blipFill>
+                  <pic:spPr>
+                    <a:xfrm>
+                      <a:off x="0" y="0"/>
+                      <a:ext cx="5400040" cy="3568065"/>
+                    </a:xfrm>
+                    <a:prstGeom prst="rect">
+                      <a:avLst/>
+                    </a:prstGeom>
+                  </pic:spPr>
+                </pic:pic>
+              </a:graphicData>
+            </a:graphic>
+          </wp:inline>
+        </w:drawing>
+      </w:r>
+    </w:p>
+    <w:p>
+      <w:pPr>
+        <w:pStyle w:val="Prrafodelista"/>
+        <w:ind w:left="1070"/>
+        <w:rPr>
+          <w:b/>
+          <w:u w:val="single"/>
+          <w:lang w:val="es-AR"/>
+        </w:rPr>
+      </w:pPr>
+      <w:r>
+        <w:rPr>
+          <w:b/>
+          <w:u w:val="single"/>
+          <w:lang w:val="es-AR"/>
+        </w:rPr>
+        <w:t xml:space="preserve">Yo estoy usando </w:t>
+      </w:r>
+      <w:proofErr w:type="spellStart"/>
+      <w:r>
+        <w:rPr>
+          <w:b/>
+          <w:u w:val="single"/>
+          <w:lang w:val="es-AR"/>
+        </w:rPr>
+        <w:t>modulos</w:t>
+      </w:r>
+      <w:proofErr w:type="spellEnd"/>
+      <w:r>
+        <w:rPr>
+          <w:b/>
+          <w:u w:val="single"/>
+          <w:lang w:val="es-AR"/>
+        </w:rPr>
+        <w:t xml:space="preserve"> y utilidades.</w:t>
+      </w:r>
+    </w:p>
+    <w:p>
+      <w:pPr>
+        <w:pStyle w:val="Prrafodelista"/>
+        <w:ind w:left="1070"/>
+        <w:rPr>
+          <w:b/>
+          <w:u w:val="single"/>
+          <w:lang w:val="es-AR"/>
+        </w:rPr>
+      </w:pPr>
+      <w:proofErr w:type="spellStart"/>
+      <w:r>
+        <w:rPr>
+          <w:b/>
+          <w:u w:val="single"/>
+          <w:lang w:val="es-AR"/>
+        </w:rPr>
+        <w:lastRenderedPageBreak/>
+        <w:t>Responsive</w:t>
+      </w:r>
+      <w:proofErr w:type="spellEnd"/>
+      <w:r>
+        <w:rPr>
+          <w:b/>
+          <w:u w:val="single"/>
+          <w:lang w:val="es-AR"/>
+        </w:rPr>
+        <w:t>:</w:t>
+      </w:r>
+    </w:p>
+    <w:p>
+      <w:pPr>
+        <w:pStyle w:val="Prrafodelista"/>
+        <w:ind w:left="1070"/>
+        <w:rPr>
+          <w:b/>
+          <w:u w:val="single"/>
+          <w:lang w:val="es-AR"/>
+        </w:rPr>
+      </w:pPr>
+      <w:r>
+        <w:rPr>
+          <w:noProof/>
+          <w:lang w:eastAsia="es-ES"/>
+        </w:rPr>
+        <w:drawing>
+          <wp:inline distT="0" distB="0" distL="0" distR="0" wp14:anchorId="5A49F09B" wp14:editId="39F24D52">
+            <wp:extent cx="4345940" cy="1989504"/>
+            <wp:effectExtent l="0" t="0" r="0" b="0"/>
+            <wp:docPr id="19" name="Imagen 19"/>
+            <wp:cNvGraphicFramePr>
+              <a:graphicFrameLocks xmlns:a="http://schemas.openxmlformats.org/drawingml/2006/main" noChangeAspect="1"/>
+            </wp:cNvGraphicFramePr>
+            <a:graphic xmlns:a="http://schemas.openxmlformats.org/drawingml/2006/main">
+              <a:graphicData uri="http://schemas.openxmlformats.org/drawingml/2006/picture">
+                <pic:pic xmlns:pic="http://schemas.openxmlformats.org/drawingml/2006/picture">
+                  <pic:nvPicPr>
+                    <pic:cNvPr id="1" name=""/>
+                    <pic:cNvPicPr/>
+                  </pic:nvPicPr>
+                  <pic:blipFill>
+                    <a:blip r:embed="rId27"/>
+                    <a:stretch>
+                      <a:fillRect/>
+                    </a:stretch>
+                  </pic:blipFill>
+                  <pic:spPr>
+                    <a:xfrm>
+                      <a:off x="0" y="0"/>
+                      <a:ext cx="4351314" cy="1991964"/>
+                    </a:xfrm>
+                    <a:prstGeom prst="rect">
+                      <a:avLst/>
+                    </a:prstGeom>
+                  </pic:spPr>
+                </pic:pic>
+              </a:graphicData>
+            </a:graphic>
+          </wp:inline>
+        </w:drawing>
+      </w:r>
+    </w:p>
+    <w:p>
+      <w:pPr>
+        <w:pStyle w:val="Prrafodelista"/>
+        <w:ind w:left="1070"/>
+        <w:rPr>
+          <w:lang w:val="es-AR"/>
+        </w:rPr>
+      </w:pPr>
+      <w:r>
+        <w:rPr>
+          <w:b/>
+          <w:u w:val="single"/>
+          <w:lang w:val="es-AR"/>
+        </w:rPr>
+        <w:t xml:space="preserve">La solución es media </w:t>
+      </w:r>
+      <w:proofErr w:type="spellStart"/>
+      <w:r>
+        <w:rPr>
+          <w:b/>
+          <w:u w:val="single"/>
+          <w:lang w:val="es-AR"/>
+        </w:rPr>
+        <w:t>querys</w:t>
+      </w:r>
+      <w:proofErr w:type="spellEnd"/>
+      <w:r>
+        <w:rPr>
+          <w:b/>
+          <w:u w:val="single"/>
+          <w:lang w:val="es-AR"/>
+        </w:rPr>
+        <w:t>:</w:t>
+      </w:r>
+      <w:r>
+        <w:rPr>
+          <w:lang w:val="es-AR"/>
+        </w:rPr>
+        <w:t xml:space="preserve"> Se utilizan condiciones, según el tamaño de la pantalla en que se visualiza la web.</w:t>
+      </w:r>
+    </w:p>
+    <w:p>
+      <w:pPr>
+        <w:pStyle w:val="Prrafodelista"/>
+        <w:ind w:left="1070"/>
+        <w:rPr>
+          <w:b/>
+          <w:u w:val="single"/>
+          <w:lang w:val="es-AR"/>
+        </w:rPr>
+      </w:pPr>
+      <w:r>
+        <w:rPr>
+          <w:noProof/>
+          <w:lang w:eastAsia="es-ES"/>
+        </w:rPr>
+        <w:drawing>
+          <wp:inline distT="0" distB="0" distL="0" distR="0" wp14:anchorId="516DD2B5" wp14:editId="7D395619">
+            <wp:extent cx="3727873" cy="1753030"/>
+            <wp:effectExtent l="0" t="0" r="6350" b="0"/>
+            <wp:docPr id="20" name="Imagen 20"/>
+            <wp:cNvGraphicFramePr>
+              <a:graphicFrameLocks xmlns:a="http://schemas.openxmlformats.org/drawingml/2006/main" noChangeAspect="1"/>
+            </wp:cNvGraphicFramePr>
+            <a:graphic xmlns:a="http://schemas.openxmlformats.org/drawingml/2006/main">
+              <a:graphicData uri="http://schemas.openxmlformats.org/drawingml/2006/picture">
+                <pic:pic xmlns:pic="http://schemas.openxmlformats.org/drawingml/2006/picture">
+                  <pic:nvPicPr>
+                    <pic:cNvPr id="1" name=""/>
+                    <pic:cNvPicPr/>
+                  </pic:nvPicPr>
+                  <pic:blipFill>
+                    <a:blip r:embed="rId28"/>
+                    <a:stretch>
+                      <a:fillRect/>
+                    </a:stretch>
+                  </pic:blipFill>
+                  <pic:spPr>
+                    <a:xfrm>
+                      <a:off x="0" y="0"/>
+                      <a:ext cx="3735701" cy="1756711"/>
+                    </a:xfrm>
+                    <a:prstGeom prst="rect">
+                      <a:avLst/>
+                    </a:prstGeom>
+                  </pic:spPr>
+                </pic:pic>
+              </a:graphicData>
+            </a:graphic>
+          </wp:inline>
+        </w:drawing>
+      </w:r>
+    </w:p>
+    <w:p>
+      <w:pPr>
+        <w:pStyle w:val="Prrafodelista"/>
+        <w:ind w:left="1070"/>
+        <w:rPr>
+          <w:b/>
+          <w:u w:val="single"/>
+          <w:lang w:val="es-AR"/>
+        </w:rPr>
+      </w:pPr>
+    </w:p>
+    <w:p>
+      <w:pPr>
+        <w:pStyle w:val="Prrafodelista"/>
+        <w:ind w:left="1070"/>
+        <w:rPr>
+          <w:b/>
+          <w:u w:val="single"/>
+          <w:lang w:val="es-AR"/>
+        </w:rPr>
+      </w:pPr>
+    </w:p>
+    <w:p>
+      <w:pPr>
+        <w:pStyle w:val="Prrafodelista"/>
+        <w:ind w:left="1070"/>
+        <w:rPr>
+          <w:b/>
+          <w:u w:val="single"/>
+          <w:lang w:val="es-AR"/>
+        </w:rPr>
+      </w:pPr>
+    </w:p>
+    <w:p>
+      <w:pPr>
+        <w:pStyle w:val="Prrafodelista"/>
+        <w:ind w:left="1070"/>
+        <w:rPr>
+          <w:b/>
+          <w:u w:val="single"/>
+          <w:lang w:val="es-AR"/>
+        </w:rPr>
+      </w:pPr>
+      <w:r>
+        <w:rPr>
+          <w:b/>
+          <w:u w:val="single"/>
+          <w:lang w:val="es-AR"/>
+        </w:rPr>
+        <w:t>Crear un atajo de código:</w:t>
+      </w:r>
+    </w:p>
+    <w:p>
+      <w:pPr>
+        <w:pStyle w:val="Prrafodelista"/>
+        <w:ind w:left="1778" w:firstLine="346"/>
+        <w:rPr>
+          <w:b/>
+          <w:lang w:val="es-AR"/>
+        </w:rPr>
+      </w:pPr>
+      <w:proofErr w:type="spellStart"/>
+      <w:r>
+        <w:rPr>
+          <w:b/>
+          <w:lang w:val="es-AR"/>
+        </w:rPr>
+        <w:t>Ctrl+shift+p</w:t>
+      </w:r>
+      <w:proofErr w:type="spellEnd"/>
+      <w:r>
+        <w:rPr>
+          <w:b/>
+          <w:lang w:val="es-AR"/>
+        </w:rPr>
+        <w:sym w:font="Wingdings" w:char="F0E0"/>
+      </w:r>
+      <w:r>
+        <w:rPr>
+          <w:b/>
+          <w:lang w:val="es-AR"/>
+        </w:rPr>
+        <w:t xml:space="preserve"> use </w:t>
+      </w:r>
+      <w:proofErr w:type="spellStart"/>
+      <w:r>
+        <w:rPr>
+          <w:b/>
+          <w:lang w:val="es-AR"/>
+        </w:rPr>
+        <w:t>snipers</w:t>
+      </w:r>
+      <w:proofErr w:type="spellEnd"/>
+      <w:r>
+        <w:rPr>
+          <w:b/>
+          <w:lang w:val="es-AR"/>
+        </w:rPr>
+        <w:t xml:space="preserve"> </w:t>
+      </w:r>
+      <w:r>
+        <w:rPr>
+          <w:b/>
+          <w:lang w:val="es-AR"/>
+        </w:rPr>
+        <w:sym w:font="Wingdings" w:char="F0E0"/>
+      </w:r>
+      <w:r>
+        <w:rPr>
+          <w:b/>
+          <w:lang w:val="es-AR"/>
+        </w:rPr>
+        <w:t xml:space="preserve"> </w:t>
+      </w:r>
+      <w:proofErr w:type="spellStart"/>
+      <w:r>
+        <w:rPr>
+          <w:b/>
+          <w:lang w:val="es-AR"/>
+        </w:rPr>
+        <w:t>css</w:t>
+      </w:r>
+      <w:r>
+        <w:rPr>
+          <w:b/>
+          <w:lang w:val="es-AR"/>
+        </w:rPr>
+        <w:t>.json</w:t>
+      </w:r>
+      <w:proofErr w:type="spellEnd"/>
+      <w:r>
+        <w:rPr>
+          <w:b/>
+          <w:lang w:val="es-AR"/>
+        </w:rPr>
+        <w:t xml:space="preserve"> </w:t>
+      </w:r>
+      <w:proofErr w:type="spellStart"/>
+      <w:r>
+        <w:rPr>
+          <w:b/>
+          <w:lang w:val="es-AR"/>
+        </w:rPr>
+        <w:t>enter</w:t>
+      </w:r>
+      <w:proofErr w:type="spellEnd"/>
+    </w:p>
+    <w:p>
+      <w:pPr>
+        <w:pStyle w:val="Prrafodelista"/>
+        <w:ind w:left="1432" w:firstLine="692"/>
+        <w:rPr>
+          <w:b/>
+          <w:lang w:val="es-AR"/>
+        </w:rPr>
+      </w:pPr>
+      <w:r>
+        <w:rPr>
+          <w:b/>
+          <w:lang w:val="es-AR"/>
+        </w:rPr>
+        <w:t xml:space="preserve">En el </w:t>
+      </w:r>
+      <w:proofErr w:type="spellStart"/>
+      <w:r>
+        <w:rPr>
+          <w:b/>
+          <w:lang w:val="es-AR"/>
+        </w:rPr>
+        <w:t>css</w:t>
+      </w:r>
+      <w:proofErr w:type="spellEnd"/>
+      <w:r>
+        <w:rPr>
+          <w:b/>
+          <w:lang w:val="es-AR"/>
+        </w:rPr>
+        <w:t xml:space="preserve"> escribimos lo siguiente</w:t>
+      </w:r>
+      <w:r>
+        <w:rPr>
+          <w:b/>
+          <w:lang w:val="es-AR"/>
+        </w:rPr>
+        <w:t>:</w:t>
+      </w:r>
+    </w:p>
+    <w:p>
+      <w:pPr>
+        <w:shd w:val="clear" w:color="auto" w:fill="1E1E1E"/>
+        <w:spacing w:after="0" w:line="285" w:lineRule="atLeast"/>
+        <w:rPr>
+          <w:rFonts w:ascii="Consolas" w:eastAsia="Times New Roman" w:hAnsi="Consolas" w:cs="Times New Roman"/>
+          <w:color w:val="D4D4D4"/>
+          <w:sz w:val="21"/>
+          <w:szCs w:val="21"/>
+          <w:lang w:eastAsia="es-ES"/>
+        </w:rPr>
+      </w:pPr>
+      <w:r>
+        <w:rPr>
+          <w:rFonts w:ascii="Consolas" w:eastAsia="Times New Roman" w:hAnsi="Consolas" w:cs="Times New Roman"/>
+          <w:color w:val="D4D4D4"/>
+          <w:sz w:val="21"/>
+          <w:szCs w:val="21"/>
+          <w:lang w:eastAsia="es-ES"/>
+        </w:rPr>
+        <w:t>   </w:t>
+      </w:r>
+      <w:r>
+        <w:rPr>
+          <w:rFonts w:ascii="Consolas" w:eastAsia="Times New Roman" w:hAnsi="Consolas" w:cs="Times New Roman"/>
+          <w:color w:val="9CDCFE"/>
+          <w:sz w:val="21"/>
+          <w:szCs w:val="21"/>
+          <w:lang w:eastAsia="es-ES"/>
+        </w:rPr>
+        <w:t>"crea un media </w:t>
+      </w:r>
+      <w:proofErr w:type="spellStart"/>
+      <w:r>
+        <w:rPr>
+          <w:rFonts w:ascii="Consolas" w:eastAsia="Times New Roman" w:hAnsi="Consolas" w:cs="Times New Roman"/>
+          <w:color w:val="9CDCFE"/>
+          <w:sz w:val="21"/>
+          <w:szCs w:val="21"/>
+          <w:lang w:eastAsia="es-ES"/>
+        </w:rPr>
+        <w:t>query</w:t>
+      </w:r>
+      <w:proofErr w:type="spellEnd"/>
+      <w:r>
+        <w:rPr>
+          <w:rFonts w:ascii="Consolas" w:eastAsia="Times New Roman" w:hAnsi="Consolas" w:cs="Times New Roman"/>
+          <w:color w:val="9CDCFE"/>
+          <w:sz w:val="21"/>
+          <w:szCs w:val="21"/>
+          <w:lang w:eastAsia="es-ES"/>
+        </w:rPr>
+        <w:t>"</w:t>
+      </w:r>
+      <w:r>
+        <w:rPr>
+          <w:rFonts w:ascii="Consolas" w:eastAsia="Times New Roman" w:hAnsi="Consolas" w:cs="Times New Roman"/>
+          <w:color w:val="D4D4D4"/>
+          <w:sz w:val="21"/>
+          <w:szCs w:val="21"/>
+          <w:lang w:eastAsia="es-ES"/>
+        </w:rPr>
+        <w:t>: {</w:t>
+      </w:r>
+    </w:p>
+    <w:p>
+      <w:pPr>
+        <w:shd w:val="clear" w:color="auto" w:fill="1E1E1E"/>
+        <w:spacing w:after="0" w:line="285" w:lineRule="atLeast"/>
+        <w:rPr>
+          <w:rFonts w:ascii="Consolas" w:eastAsia="Times New Roman" w:hAnsi="Consolas" w:cs="Times New Roman"/>
+          <w:color w:val="D4D4D4"/>
+          <w:sz w:val="21"/>
+          <w:szCs w:val="21"/>
+          <w:lang w:eastAsia="es-ES"/>
+        </w:rPr>
+      </w:pPr>
+      <w:r>
+        <w:rPr>
+          <w:rFonts w:ascii="Consolas" w:eastAsia="Times New Roman" w:hAnsi="Consolas" w:cs="Times New Roman"/>
+          <w:color w:val="D4D4D4"/>
+          <w:sz w:val="21"/>
+          <w:szCs w:val="21"/>
+          <w:lang w:eastAsia="es-ES"/>
+        </w:rPr>
+        <w:t>        </w:t>
+      </w:r>
+      <w:r>
+        <w:rPr>
+          <w:rFonts w:ascii="Consolas" w:eastAsia="Times New Roman" w:hAnsi="Consolas" w:cs="Times New Roman"/>
+          <w:color w:val="9CDCFE"/>
+          <w:sz w:val="21"/>
+          <w:szCs w:val="21"/>
+          <w:lang w:eastAsia="es-ES"/>
+        </w:rPr>
+        <w:t>"</w:t>
+      </w:r>
+      <w:proofErr w:type="spellStart"/>
+      <w:r>
+        <w:rPr>
+          <w:rFonts w:ascii="Consolas" w:eastAsia="Times New Roman" w:hAnsi="Consolas" w:cs="Times New Roman"/>
+          <w:color w:val="9CDCFE"/>
+          <w:sz w:val="21"/>
+          <w:szCs w:val="21"/>
+          <w:lang w:eastAsia="es-ES"/>
+        </w:rPr>
+        <w:t>prefix</w:t>
+      </w:r>
+      <w:proofErr w:type="spellEnd"/>
+      <w:r>
+        <w:rPr>
+          <w:rFonts w:ascii="Consolas" w:eastAsia="Times New Roman" w:hAnsi="Consolas" w:cs="Times New Roman"/>
+          <w:color w:val="9CDCFE"/>
+          <w:sz w:val="21"/>
+          <w:szCs w:val="21"/>
+          <w:lang w:eastAsia="es-ES"/>
+        </w:rPr>
+        <w:t>"</w:t>
+      </w:r>
+      <w:r>
+        <w:rPr>
+          <w:rFonts w:ascii="Consolas" w:eastAsia="Times New Roman" w:hAnsi="Consolas" w:cs="Times New Roman"/>
+          <w:color w:val="D4D4D4"/>
+          <w:sz w:val="21"/>
+          <w:szCs w:val="21"/>
+          <w:lang w:eastAsia="es-ES"/>
+        </w:rPr>
+        <w:t>: </w:t>
+      </w:r>
+      <w:r>
+        <w:rPr>
+          <w:rFonts w:ascii="Consolas" w:eastAsia="Times New Roman" w:hAnsi="Consolas" w:cs="Times New Roman"/>
+          <w:color w:val="CE9178"/>
+          <w:sz w:val="21"/>
+          <w:szCs w:val="21"/>
+          <w:lang w:eastAsia="es-ES"/>
+        </w:rPr>
+        <w:t>"media"</w:t>
+      </w:r>
+      <w:r>
+        <w:rPr>
+          <w:rFonts w:ascii="Consolas" w:eastAsia="Times New Roman" w:hAnsi="Consolas" w:cs="Times New Roman"/>
+          <w:color w:val="D4D4D4"/>
+          <w:sz w:val="21"/>
+          <w:szCs w:val="21"/>
+          <w:lang w:eastAsia="es-ES"/>
+        </w:rPr>
+        <w:t>,</w:t>
+      </w:r>
+    </w:p>
+    <w:p>
+      <w:pPr>
+        <w:shd w:val="clear" w:color="auto" w:fill="1E1E1E"/>
+        <w:spacing w:after="0" w:line="285" w:lineRule="atLeast"/>
+        <w:rPr>
+          <w:rFonts w:ascii="Consolas" w:eastAsia="Times New Roman" w:hAnsi="Consolas" w:cs="Times New Roman"/>
+          <w:color w:val="D4D4D4"/>
+          <w:sz w:val="21"/>
+          <w:szCs w:val="21"/>
+          <w:lang w:eastAsia="es-ES"/>
+        </w:rPr>
+      </w:pPr>
+      <w:r>
+        <w:rPr>
+          <w:rFonts w:ascii="Consolas" w:eastAsia="Times New Roman" w:hAnsi="Consolas" w:cs="Times New Roman"/>
+          <w:color w:val="D4D4D4"/>
+          <w:sz w:val="21"/>
+          <w:szCs w:val="21"/>
+          <w:lang w:eastAsia="es-ES"/>
+        </w:rPr>
+        <w:t>        </w:t>
+      </w:r>
+      <w:r>
+        <w:rPr>
+          <w:rFonts w:ascii="Consolas" w:eastAsia="Times New Roman" w:hAnsi="Consolas" w:cs="Times New Roman"/>
+          <w:color w:val="9CDCFE"/>
+          <w:sz w:val="21"/>
+          <w:szCs w:val="21"/>
+          <w:lang w:eastAsia="es-ES"/>
+        </w:rPr>
+        <w:t>"</w:t>
+      </w:r>
+      <w:proofErr w:type="spellStart"/>
+      <w:r>
+        <w:rPr>
+          <w:rFonts w:ascii="Consolas" w:eastAsia="Times New Roman" w:hAnsi="Consolas" w:cs="Times New Roman"/>
+          <w:color w:val="9CDCFE"/>
+          <w:sz w:val="21"/>
+          <w:szCs w:val="21"/>
+          <w:lang w:eastAsia="es-ES"/>
+        </w:rPr>
+        <w:t>body</w:t>
+      </w:r>
+      <w:proofErr w:type="spellEnd"/>
+      <w:r>
+        <w:rPr>
+          <w:rFonts w:ascii="Consolas" w:eastAsia="Times New Roman" w:hAnsi="Consolas" w:cs="Times New Roman"/>
+          <w:color w:val="9CDCFE"/>
+          <w:sz w:val="21"/>
+          <w:szCs w:val="21"/>
+          <w:lang w:eastAsia="es-ES"/>
+        </w:rPr>
+        <w:t>"</w:t>
+      </w:r>
+      <w:r>
+        <w:rPr>
+          <w:rFonts w:ascii="Consolas" w:eastAsia="Times New Roman" w:hAnsi="Consolas" w:cs="Times New Roman"/>
+          <w:color w:val="D4D4D4"/>
+          <w:sz w:val="21"/>
+          <w:szCs w:val="21"/>
+          <w:lang w:eastAsia="es-ES"/>
+        </w:rPr>
+        <w:t>: </w:t>
+      </w:r>
+      <w:r>
+        <w:rPr>
+          <w:rFonts w:ascii="Consolas" w:eastAsia="Times New Roman" w:hAnsi="Consolas" w:cs="Times New Roman"/>
+          <w:color w:val="CE9178"/>
+          <w:sz w:val="21"/>
+          <w:szCs w:val="21"/>
+          <w:lang w:eastAsia="es-ES"/>
+        </w:rPr>
+        <w:t>"@media (min-</w:t>
+      </w:r>
+      <w:proofErr w:type="spellStart"/>
+      <w:r>
+        <w:rPr>
+          <w:rFonts w:ascii="Consolas" w:eastAsia="Times New Roman" w:hAnsi="Consolas" w:cs="Times New Roman"/>
+          <w:color w:val="CE9178"/>
+          <w:sz w:val="21"/>
+          <w:szCs w:val="21"/>
+          <w:lang w:eastAsia="es-ES"/>
+        </w:rPr>
+        <w:t>width</w:t>
+      </w:r>
+      <w:proofErr w:type="spellEnd"/>
+      <w:r>
+        <w:rPr>
+          <w:rFonts w:ascii="Consolas" w:eastAsia="Times New Roman" w:hAnsi="Consolas" w:cs="Times New Roman"/>
+          <w:color w:val="CE9178"/>
+          <w:sz w:val="21"/>
+          <w:szCs w:val="21"/>
+          <w:lang w:eastAsia="es-ES"/>
+        </w:rPr>
+        <w:t>: $1) {</w:t>
+      </w:r>
+      <w:r>
+        <w:rPr>
+          <w:rFonts w:ascii="Consolas" w:eastAsia="Times New Roman" w:hAnsi="Consolas" w:cs="Times New Roman"/>
+          <w:color w:val="D7BA7D"/>
+          <w:sz w:val="21"/>
+          <w:szCs w:val="21"/>
+          <w:lang w:eastAsia="es-ES"/>
+        </w:rPr>
+        <w:t>\n</w:t>
+      </w:r>
+      <w:r>
+        <w:rPr>
+          <w:rFonts w:ascii="Consolas" w:eastAsia="Times New Roman" w:hAnsi="Consolas" w:cs="Times New Roman"/>
+          <w:color w:val="CE9178"/>
+          <w:sz w:val="21"/>
+          <w:szCs w:val="21"/>
+          <w:lang w:eastAsia="es-ES"/>
+        </w:rPr>
+        <w:t> $2 </w:t>
+      </w:r>
+      <w:r>
+        <w:rPr>
+          <w:rFonts w:ascii="Consolas" w:eastAsia="Times New Roman" w:hAnsi="Consolas" w:cs="Times New Roman"/>
+          <w:color w:val="D7BA7D"/>
+          <w:sz w:val="21"/>
+          <w:szCs w:val="21"/>
+          <w:lang w:eastAsia="es-ES"/>
+        </w:rPr>
+        <w:t>\n</w:t>
+      </w:r>
+      <w:r>
+        <w:rPr>
+          <w:rFonts w:ascii="Consolas" w:eastAsia="Times New Roman" w:hAnsi="Consolas" w:cs="Times New Roman"/>
+          <w:color w:val="CE9178"/>
+          <w:sz w:val="21"/>
+          <w:szCs w:val="21"/>
+          <w:lang w:eastAsia="es-ES"/>
+        </w:rPr>
+        <w:t>}"</w:t>
+      </w:r>
+    </w:p>
+    <w:p>
+      <w:pPr>
+        <w:shd w:val="clear" w:color="auto" w:fill="1E1E1E"/>
+        <w:spacing w:after="0" w:line="285" w:lineRule="atLeast"/>
+        <w:rPr>
+          <w:rFonts w:ascii="Consolas" w:eastAsia="Times New Roman" w:hAnsi="Consolas" w:cs="Times New Roman"/>
+          <w:color w:val="D4D4D4"/>
+          <w:sz w:val="21"/>
+          <w:szCs w:val="21"/>
+          <w:lang w:eastAsia="es-ES"/>
+        </w:rPr>
+      </w:pPr>
+      <w:r>
+        <w:rPr>
+          <w:rFonts w:ascii="Consolas" w:eastAsia="Times New Roman" w:hAnsi="Consolas" w:cs="Times New Roman"/>
+          <w:color w:val="D4D4D4"/>
+          <w:sz w:val="21"/>
+          <w:szCs w:val="21"/>
+          <w:lang w:eastAsia="es-ES"/>
+        </w:rPr>
+        <w:t>    }</w:t>
+      </w:r>
+    </w:p>
+    <w:p>
+      <w:pPr>
+        <w:shd w:val="clear" w:color="auto" w:fill="1E1E1E"/>
+        <w:spacing w:after="0" w:line="285" w:lineRule="atLeast"/>
+        <w:rPr>
+          <w:rFonts w:ascii="Consolas" w:eastAsia="Times New Roman" w:hAnsi="Consolas" w:cs="Times New Roman"/>
+          <w:color w:val="D4D4D4"/>
+          <w:sz w:val="21"/>
+          <w:szCs w:val="21"/>
+          <w:lang w:eastAsia="es-ES"/>
+        </w:rPr>
+      </w:pPr>
+    </w:p>
+    <w:p>
+      <w:pPr>
+        <w:pStyle w:val="Prrafodelista"/>
+        <w:ind w:left="1432" w:firstLine="692"/>
+        <w:rPr>
+          <w:b/>
+          <w:lang w:val="es-AR"/>
+        </w:rPr>
+      </w:pPr>
+      <w:proofErr w:type="spellStart"/>
+      <w:r>
+        <w:rPr>
+          <w:b/>
+          <w:lang w:val="es-AR"/>
+        </w:rPr>
+        <w:t>Estandar</w:t>
+      </w:r>
+      <w:proofErr w:type="spellEnd"/>
+      <w:r>
+        <w:rPr>
+          <w:b/>
+          <w:lang w:val="es-AR"/>
+        </w:rPr>
+        <w:t xml:space="preserve"> para distintos dispositivos:</w:t>
+      </w:r>
+    </w:p>
+    <w:p>
+      <w:pPr>
+        <w:pStyle w:val="Prrafodelista"/>
+        <w:ind w:left="1432" w:firstLine="692"/>
+        <w:rPr>
+          <w:b/>
+          <w:lang w:val="es-AR"/>
+        </w:rPr>
+      </w:pPr>
+      <w:r>
+        <w:rPr>
+          <w:noProof/>
+          <w:lang w:eastAsia="es-ES"/>
+        </w:rPr>
+        <w:drawing>
+          <wp:inline distT="0" distB="0" distL="0" distR="0" wp14:anchorId="3D8E9E04" wp14:editId="46BEB89C">
+            <wp:extent cx="2205567" cy="2184195"/>
+            <wp:effectExtent l="0" t="0" r="4445" b="6985"/>
+            <wp:docPr id="21" name="Imagen 21"/>
+            <wp:cNvGraphicFramePr>
+              <a:graphicFrameLocks xmlns:a="http://schemas.openxmlformats.org/drawingml/2006/main" noChangeAspect="1"/>
+            </wp:cNvGraphicFramePr>
+            <a:graphic xmlns:a="http://schemas.openxmlformats.org/drawingml/2006/main">
+              <a:graphicData uri="http://schemas.openxmlformats.org/drawingml/2006/picture">
+                <pic:pic xmlns:pic="http://schemas.openxmlformats.org/drawingml/2006/picture">
+                  <pic:nvPicPr>
+                    <pic:cNvPr id="1" name=""/>
+                    <pic:cNvPicPr/>
+                  </pic:nvPicPr>
+                  <pic:blipFill>
+                    <a:blip r:embed="rId29"/>
+                    <a:stretch>
+                      <a:fillRect/>
+                    </a:stretch>
+                  </pic:blipFill>
+                  <pic:spPr>
+                    <a:xfrm>
+                      <a:off x="0" y="0"/>
+                      <a:ext cx="2249183" cy="2227389"/>
+                    </a:xfrm>
+                    <a:prstGeom prst="rect">
+                      <a:avLst/>
+                    </a:prstGeom>
+                  </pic:spPr>
+                </pic:pic>
+              </a:graphicData>
+            </a:graphic>
+          </wp:inline>
+        </w:drawing>
+      </w:r>
+    </w:p>
+    <w:p>
+      <w:pPr>
+        <w:pStyle w:val="Prrafodelista"/>
+        <w:ind w:left="1432" w:firstLine="692"/>
+        <w:rPr>
+          <w:b/>
+          <w:u w:val="single"/>
+          <w:lang w:val="es-AR"/>
+        </w:rPr>
+      </w:pPr>
+      <w:r>
+        <w:rPr>
+          <w:b/>
+          <w:lang w:val="es-AR"/>
+        </w:rPr>
+        <w:lastRenderedPageBreak/>
+        <w:t xml:space="preserve">Para tener distintos dispositivos visuales al mismo tiempo descargar este programa: </w:t>
+      </w:r>
+      <w:r>
+        <w:rPr>
+          <w:b/>
+          <w:lang w:val="es-AR"/>
+        </w:rPr>
+        <w:t>https://responsively.app/</w:t>
+      </w:r>
+      <w:bookmarkStart w:id="0" w:name="_GoBack"/>
+      <w:bookmarkEnd w:id="0"/>
+    </w:p>
+    <w:p>
+      <w:pPr>
+        <w:pStyle w:val="Prrafodelista"/>
+        <w:ind w:left="1432" w:firstLine="692"/>
+        <w:rPr>
+          <w:b/>
+          <w:lang w:val="es-AR"/>
+        </w:rPr>
+      </w:pPr>
+    </w:p>
+    <w:p>
+      <w:pPr>
+        <w:rPr>
+          <w:b/>
+          <w:u w:val="single"/>
           <w:lang w:val="es-AR"/>
         </w:rPr>
       </w:pPr>
@@ -2199,6 +5838,97 @@
 <file path=word/numbering.xml><?xml version="1.0" encoding="utf-8"?>
 <w:numbering xmlns:wpc="http://schemas.microsoft.com/office/word/2010/wordprocessingCanvas" xmlns:mc="http://schemas.openxmlformats.org/markup-compatibility/2006" xmlns:o="urn:schemas-microsoft-com:office:office" xmlns:r="http://schemas.openxmlformats.org/officeDocument/2006/relationships" xmlns:m="http://schemas.openxmlformats.org/officeDocument/2006/math" xmlns:v="urn:schemas-microsoft-com:vml" xmlns:wp14="http://schemas.microsoft.com/office/word/2010/wordprocessingDrawing" xmlns:wp="http://schemas.openxmlformats.org/drawingml/2006/wordprocessingDrawing" xmlns:w10="urn:schemas-microsoft-com:office:word" xmlns:w="http://schemas.openxmlformats.org/wordprocessingml/2006/main" xmlns:w14="http://schemas.microsoft.com/office/word/2010/wordml" xmlns:w15="http://schemas.microsoft.com/office/word/2012/wordml" xmlns:wpg="http://schemas.microsoft.com/office/word/2010/wordprocessingGroup" xmlns:wpi="http://schemas.microsoft.com/office/word/2010/wordprocessingInk" xmlns:wne="http://schemas.microsoft.com/office/word/2006/wordml" xmlns:wps="http://schemas.microsoft.com/office/word/2010/wordprocessingShape" mc:Ignorable="w14 w15 wp14">
   <w:abstractNum w:abstractNumId="0" w15:restartNumberingAfterBreak="0">
+    <w:nsid w:val="0D965D0E"/>
+    <w:multiLevelType w:val="hybridMultilevel"/>
+    <w:tmpl w:val="7E5E41A0"/>
+    <w:lvl w:ilvl="0" w:tplc="744AC044">
+      <w:start w:val="1"/>
+      <w:numFmt w:val="decimal"/>
+      <w:lvlText w:val="%1)"/>
+      <w:lvlJc w:val="left"/>
+      <w:pPr>
+        <w:ind w:left="720" w:hanging="360"/>
+      </w:pPr>
+      <w:rPr>
+        <w:rFonts w:hint="default"/>
+        <w:sz w:val="28"/>
+        <w:u w:val="single"/>
+      </w:rPr>
+    </w:lvl>
+    <w:lvl w:ilvl="1" w:tplc="0C0A0019" w:tentative="1">
+      <w:start w:val="1"/>
+      <w:numFmt w:val="lowerLetter"/>
+      <w:lvlText w:val="%2."/>
+      <w:lvlJc w:val="left"/>
+      <w:pPr>
+        <w:ind w:left="1440" w:hanging="360"/>
+      </w:pPr>
+    </w:lvl>
+    <w:lvl w:ilvl="2" w:tplc="0C0A001B" w:tentative="1">
+      <w:start w:val="1"/>
+      <w:numFmt w:val="lowerRoman"/>
+      <w:lvlText w:val="%3."/>
+      <w:lvlJc w:val="right"/>
+      <w:pPr>
+        <w:ind w:left="2160" w:hanging="180"/>
+      </w:pPr>
+    </w:lvl>
+    <w:lvl w:ilvl="3" w:tplc="0C0A000F" w:tentative="1">
+      <w:start w:val="1"/>
+      <w:numFmt w:val="decimal"/>
+      <w:lvlText w:val="%4."/>
+      <w:lvlJc w:val="left"/>
+      <w:pPr>
+        <w:ind w:left="2880" w:hanging="360"/>
+      </w:pPr>
+    </w:lvl>
+    <w:lvl w:ilvl="4" w:tplc="0C0A0019" w:tentative="1">
+      <w:start w:val="1"/>
+      <w:numFmt w:val="lowerLetter"/>
+      <w:lvlText w:val="%5."/>
+      <w:lvlJc w:val="left"/>
+      <w:pPr>
+        <w:ind w:left="3600" w:hanging="360"/>
+      </w:pPr>
+    </w:lvl>
+    <w:lvl w:ilvl="5" w:tplc="0C0A001B" w:tentative="1">
+      <w:start w:val="1"/>
+      <w:numFmt w:val="lowerRoman"/>
+      <w:lvlText w:val="%6."/>
+      <w:lvlJc w:val="right"/>
+      <w:pPr>
+        <w:ind w:left="4320" w:hanging="180"/>
+      </w:pPr>
+    </w:lvl>
+    <w:lvl w:ilvl="6" w:tplc="0C0A000F" w:tentative="1">
+      <w:start w:val="1"/>
+      <w:numFmt w:val="decimal"/>
+      <w:lvlText w:val="%7."/>
+      <w:lvlJc w:val="left"/>
+      <w:pPr>
+        <w:ind w:left="5040" w:hanging="360"/>
+      </w:pPr>
+    </w:lvl>
+    <w:lvl w:ilvl="7" w:tplc="0C0A0019" w:tentative="1">
+      <w:start w:val="1"/>
+      <w:numFmt w:val="lowerLetter"/>
+      <w:lvlText w:val="%8."/>
+      <w:lvlJc w:val="left"/>
+      <w:pPr>
+        <w:ind w:left="5760" w:hanging="360"/>
+      </w:pPr>
+    </w:lvl>
+    <w:lvl w:ilvl="8" w:tplc="0C0A001B" w:tentative="1">
+      <w:start w:val="1"/>
+      <w:numFmt w:val="lowerRoman"/>
+      <w:lvlText w:val="%9."/>
+      <w:lvlJc w:val="right"/>
+      <w:pPr>
+        <w:ind w:left="6480" w:hanging="180"/>
+      </w:pPr>
+    </w:lvl>
+  </w:abstractNum>
+  <w:abstractNum w:abstractNumId="1" w15:restartNumberingAfterBreak="0">
     <w:nsid w:val="13D175B2"/>
     <w:multiLevelType w:val="hybridMultilevel"/>
     <w:tmpl w:val="64E06612"/>
@@ -2287,7 +6017,120 @@
       </w:pPr>
     </w:lvl>
   </w:abstractNum>
-  <w:abstractNum w:abstractNumId="1" w15:restartNumberingAfterBreak="0">
+  <w:abstractNum w:abstractNumId="2" w15:restartNumberingAfterBreak="0">
+    <w:nsid w:val="3BD04A38"/>
+    <w:multiLevelType w:val="hybridMultilevel"/>
+    <w:tmpl w:val="5CFA6626"/>
+    <w:lvl w:ilvl="0" w:tplc="C7221BE4">
+      <w:start w:val="2"/>
+      <w:numFmt w:val="bullet"/>
+      <w:lvlText w:val="-"/>
+      <w:lvlJc w:val="left"/>
+      <w:pPr>
+        <w:ind w:left="1068" w:hanging="360"/>
+      </w:pPr>
+      <w:rPr>
+        <w:rFonts w:ascii="Calibri" w:eastAsiaTheme="minorHAnsi" w:hAnsi="Calibri" w:cs="Calibri" w:hint="default"/>
+      </w:rPr>
+    </w:lvl>
+    <w:lvl w:ilvl="1" w:tplc="0C0A0003" w:tentative="1">
+      <w:start w:val="1"/>
+      <w:numFmt w:val="bullet"/>
+      <w:lvlText w:val="o"/>
+      <w:lvlJc w:val="left"/>
+      <w:pPr>
+        <w:ind w:left="1788" w:hanging="360"/>
+      </w:pPr>
+      <w:rPr>
+        <w:rFonts w:ascii="Courier New" w:hAnsi="Courier New" w:cs="Courier New" w:hint="default"/>
+      </w:rPr>
+    </w:lvl>
+    <w:lvl w:ilvl="2" w:tplc="0C0A0005" w:tentative="1">
+      <w:start w:val="1"/>
+      <w:numFmt w:val="bullet"/>
+      <w:lvlText w:val=""/>
+      <w:lvlJc w:val="left"/>
+      <w:pPr>
+        <w:ind w:left="2508" w:hanging="360"/>
+      </w:pPr>
+      <w:rPr>
+        <w:rFonts w:ascii="Wingdings" w:hAnsi="Wingdings" w:hint="default"/>
+      </w:rPr>
+    </w:lvl>
+    <w:lvl w:ilvl="3" w:tplc="0C0A0001" w:tentative="1">
+      <w:start w:val="1"/>
+      <w:numFmt w:val="bullet"/>
+      <w:lvlText w:val=""/>
+      <w:lvlJc w:val="left"/>
+      <w:pPr>
+        <w:ind w:left="3228" w:hanging="360"/>
+      </w:pPr>
+      <w:rPr>
+        <w:rFonts w:ascii="Symbol" w:hAnsi="Symbol" w:hint="default"/>
+      </w:rPr>
+    </w:lvl>
+    <w:lvl w:ilvl="4" w:tplc="0C0A0003" w:tentative="1">
+      <w:start w:val="1"/>
+      <w:numFmt w:val="bullet"/>
+      <w:lvlText w:val="o"/>
+      <w:lvlJc w:val="left"/>
+      <w:pPr>
+        <w:ind w:left="3948" w:hanging="360"/>
+      </w:pPr>
+      <w:rPr>
+        <w:rFonts w:ascii="Courier New" w:hAnsi="Courier New" w:cs="Courier New" w:hint="default"/>
+      </w:rPr>
+    </w:lvl>
+    <w:lvl w:ilvl="5" w:tplc="0C0A0005" w:tentative="1">
+      <w:start w:val="1"/>
+      <w:numFmt w:val="bullet"/>
+      <w:lvlText w:val=""/>
+      <w:lvlJc w:val="left"/>
+      <w:pPr>
+        <w:ind w:left="4668" w:hanging="360"/>
+      </w:pPr>
+      <w:rPr>
+        <w:rFonts w:ascii="Wingdings" w:hAnsi="Wingdings" w:hint="default"/>
+      </w:rPr>
+    </w:lvl>
+    <w:lvl w:ilvl="6" w:tplc="0C0A0001" w:tentative="1">
+      <w:start w:val="1"/>
+      <w:numFmt w:val="bullet"/>
+      <w:lvlText w:val=""/>
+      <w:lvlJc w:val="left"/>
+      <w:pPr>
+        <w:ind w:left="5388" w:hanging="360"/>
+      </w:pPr>
+      <w:rPr>
+        <w:rFonts w:ascii="Symbol" w:hAnsi="Symbol" w:hint="default"/>
+      </w:rPr>
+    </w:lvl>
+    <w:lvl w:ilvl="7" w:tplc="0C0A0003" w:tentative="1">
+      <w:start w:val="1"/>
+      <w:numFmt w:val="bullet"/>
+      <w:lvlText w:val="o"/>
+      <w:lvlJc w:val="left"/>
+      <w:pPr>
+        <w:ind w:left="6108" w:hanging="360"/>
+      </w:pPr>
+      <w:rPr>
+        <w:rFonts w:ascii="Courier New" w:hAnsi="Courier New" w:cs="Courier New" w:hint="default"/>
+      </w:rPr>
+    </w:lvl>
+    <w:lvl w:ilvl="8" w:tplc="0C0A0005" w:tentative="1">
+      <w:start w:val="1"/>
+      <w:numFmt w:val="bullet"/>
+      <w:lvlText w:val=""/>
+      <w:lvlJc w:val="left"/>
+      <w:pPr>
+        <w:ind w:left="6828" w:hanging="360"/>
+      </w:pPr>
+      <w:rPr>
+        <w:rFonts w:ascii="Wingdings" w:hAnsi="Wingdings" w:hint="default"/>
+      </w:rPr>
+    </w:lvl>
+  </w:abstractNum>
+  <w:abstractNum w:abstractNumId="3" w15:restartNumberingAfterBreak="0">
     <w:nsid w:val="42E16CEB"/>
     <w:multiLevelType w:val="hybridMultilevel"/>
     <w:tmpl w:val="33328106"/>
@@ -2376,7 +6219,185 @@
       </w:pPr>
     </w:lvl>
   </w:abstractNum>
-  <w:abstractNum w:abstractNumId="2" w15:restartNumberingAfterBreak="0">
+  <w:abstractNum w:abstractNumId="4" w15:restartNumberingAfterBreak="0">
+    <w:nsid w:val="5D2100F4"/>
+    <w:multiLevelType w:val="hybridMultilevel"/>
+    <w:tmpl w:val="5C1E77BA"/>
+    <w:lvl w:ilvl="0" w:tplc="9640BAC2">
+      <w:start w:val="1"/>
+      <w:numFmt w:val="decimal"/>
+      <w:lvlText w:val="%1)"/>
+      <w:lvlJc w:val="left"/>
+      <w:pPr>
+        <w:ind w:left="1068" w:hanging="360"/>
+      </w:pPr>
+      <w:rPr>
+        <w:rFonts w:hint="default"/>
+      </w:rPr>
+    </w:lvl>
+    <w:lvl w:ilvl="1" w:tplc="0C0A0019" w:tentative="1">
+      <w:start w:val="1"/>
+      <w:numFmt w:val="lowerLetter"/>
+      <w:lvlText w:val="%2."/>
+      <w:lvlJc w:val="left"/>
+      <w:pPr>
+        <w:ind w:left="1788" w:hanging="360"/>
+      </w:pPr>
+    </w:lvl>
+    <w:lvl w:ilvl="2" w:tplc="0C0A001B" w:tentative="1">
+      <w:start w:val="1"/>
+      <w:numFmt w:val="lowerRoman"/>
+      <w:lvlText w:val="%3."/>
+      <w:lvlJc w:val="right"/>
+      <w:pPr>
+        <w:ind w:left="2508" w:hanging="180"/>
+      </w:pPr>
+    </w:lvl>
+    <w:lvl w:ilvl="3" w:tplc="0C0A000F" w:tentative="1">
+      <w:start w:val="1"/>
+      <w:numFmt w:val="decimal"/>
+      <w:lvlText w:val="%4."/>
+      <w:lvlJc w:val="left"/>
+      <w:pPr>
+        <w:ind w:left="3228" w:hanging="360"/>
+      </w:pPr>
+    </w:lvl>
+    <w:lvl w:ilvl="4" w:tplc="0C0A0019" w:tentative="1">
+      <w:start w:val="1"/>
+      <w:numFmt w:val="lowerLetter"/>
+      <w:lvlText w:val="%5."/>
+      <w:lvlJc w:val="left"/>
+      <w:pPr>
+        <w:ind w:left="3948" w:hanging="360"/>
+      </w:pPr>
+    </w:lvl>
+    <w:lvl w:ilvl="5" w:tplc="0C0A001B" w:tentative="1">
+      <w:start w:val="1"/>
+      <w:numFmt w:val="lowerRoman"/>
+      <w:lvlText w:val="%6."/>
+      <w:lvlJc w:val="right"/>
+      <w:pPr>
+        <w:ind w:left="4668" w:hanging="180"/>
+      </w:pPr>
+    </w:lvl>
+    <w:lvl w:ilvl="6" w:tplc="0C0A000F" w:tentative="1">
+      <w:start w:val="1"/>
+      <w:numFmt w:val="decimal"/>
+      <w:lvlText w:val="%7."/>
+      <w:lvlJc w:val="left"/>
+      <w:pPr>
+        <w:ind w:left="5388" w:hanging="360"/>
+      </w:pPr>
+    </w:lvl>
+    <w:lvl w:ilvl="7" w:tplc="0C0A0019" w:tentative="1">
+      <w:start w:val="1"/>
+      <w:numFmt w:val="lowerLetter"/>
+      <w:lvlText w:val="%8."/>
+      <w:lvlJc w:val="left"/>
+      <w:pPr>
+        <w:ind w:left="6108" w:hanging="360"/>
+      </w:pPr>
+    </w:lvl>
+    <w:lvl w:ilvl="8" w:tplc="0C0A001B" w:tentative="1">
+      <w:start w:val="1"/>
+      <w:numFmt w:val="lowerRoman"/>
+      <w:lvlText w:val="%9."/>
+      <w:lvlJc w:val="right"/>
+      <w:pPr>
+        <w:ind w:left="6828" w:hanging="180"/>
+      </w:pPr>
+    </w:lvl>
+  </w:abstractNum>
+  <w:abstractNum w:abstractNumId="5" w15:restartNumberingAfterBreak="0">
+    <w:nsid w:val="77957338"/>
+    <w:multiLevelType w:val="hybridMultilevel"/>
+    <w:tmpl w:val="68F88526"/>
+    <w:lvl w:ilvl="0" w:tplc="B798E694">
+      <w:start w:val="1"/>
+      <w:numFmt w:val="decimal"/>
+      <w:lvlText w:val="%1)"/>
+      <w:lvlJc w:val="left"/>
+      <w:pPr>
+        <w:ind w:left="1070" w:hanging="360"/>
+      </w:pPr>
+      <w:rPr>
+        <w:rFonts w:hint="default"/>
+      </w:rPr>
+    </w:lvl>
+    <w:lvl w:ilvl="1" w:tplc="0C0A0019" w:tentative="1">
+      <w:start w:val="1"/>
+      <w:numFmt w:val="lowerLetter"/>
+      <w:lvlText w:val="%2."/>
+      <w:lvlJc w:val="left"/>
+      <w:pPr>
+        <w:ind w:left="1790" w:hanging="360"/>
+      </w:pPr>
+    </w:lvl>
+    <w:lvl w:ilvl="2" w:tplc="0C0A001B" w:tentative="1">
+      <w:start w:val="1"/>
+      <w:numFmt w:val="lowerRoman"/>
+      <w:lvlText w:val="%3."/>
+      <w:lvlJc w:val="right"/>
+      <w:pPr>
+        <w:ind w:left="2510" w:hanging="180"/>
+      </w:pPr>
+    </w:lvl>
+    <w:lvl w:ilvl="3" w:tplc="0C0A000F" w:tentative="1">
+      <w:start w:val="1"/>
+      <w:numFmt w:val="decimal"/>
+      <w:lvlText w:val="%4."/>
+      <w:lvlJc w:val="left"/>
+      <w:pPr>
+        <w:ind w:left="3230" w:hanging="360"/>
+      </w:pPr>
+    </w:lvl>
+    <w:lvl w:ilvl="4" w:tplc="0C0A0019" w:tentative="1">
+      <w:start w:val="1"/>
+      <w:numFmt w:val="lowerLetter"/>
+      <w:lvlText w:val="%5."/>
+      <w:lvlJc w:val="left"/>
+      <w:pPr>
+        <w:ind w:left="3950" w:hanging="360"/>
+      </w:pPr>
+    </w:lvl>
+    <w:lvl w:ilvl="5" w:tplc="0C0A001B" w:tentative="1">
+      <w:start w:val="1"/>
+      <w:numFmt w:val="lowerRoman"/>
+      <w:lvlText w:val="%6."/>
+      <w:lvlJc w:val="right"/>
+      <w:pPr>
+        <w:ind w:left="4670" w:hanging="180"/>
+      </w:pPr>
+    </w:lvl>
+    <w:lvl w:ilvl="6" w:tplc="0C0A000F" w:tentative="1">
+      <w:start w:val="1"/>
+      <w:numFmt w:val="decimal"/>
+      <w:lvlText w:val="%7."/>
+      <w:lvlJc w:val="left"/>
+      <w:pPr>
+        <w:ind w:left="5390" w:hanging="360"/>
+      </w:pPr>
+    </w:lvl>
+    <w:lvl w:ilvl="7" w:tplc="0C0A0019" w:tentative="1">
+      <w:start w:val="1"/>
+      <w:numFmt w:val="lowerLetter"/>
+      <w:lvlText w:val="%8."/>
+      <w:lvlJc w:val="left"/>
+      <w:pPr>
+        <w:ind w:left="6110" w:hanging="360"/>
+      </w:pPr>
+    </w:lvl>
+    <w:lvl w:ilvl="8" w:tplc="0C0A001B" w:tentative="1">
+      <w:start w:val="1"/>
+      <w:numFmt w:val="lowerRoman"/>
+      <w:lvlText w:val="%9."/>
+      <w:lvlJc w:val="right"/>
+      <w:pPr>
+        <w:ind w:left="6830" w:hanging="180"/>
+      </w:pPr>
+    </w:lvl>
+  </w:abstractNum>
+  <w:abstractNum w:abstractNumId="6" w15:restartNumberingAfterBreak="0">
     <w:nsid w:val="7FAB1719"/>
     <w:multiLevelType w:val="hybridMultilevel"/>
     <w:tmpl w:val="5C885C24"/>
@@ -2489,13 +6510,25 @@
     </w:lvl>
   </w:abstractNum>
   <w:num w:numId="1">
+    <w:abstractNumId w:val="6"/>
+  </w:num>
+  <w:num w:numId="2">
+    <w:abstractNumId w:val="3"/>
+  </w:num>
+  <w:num w:numId="3">
+    <w:abstractNumId w:val="1"/>
+  </w:num>
+  <w:num w:numId="4">
+    <w:abstractNumId w:val="4"/>
+  </w:num>
+  <w:num w:numId="5">
     <w:abstractNumId w:val="2"/>
   </w:num>
-  <w:num w:numId="2">
-    <w:abstractNumId w:val="1"/>
+  <w:num w:numId="6">
+    <w:abstractNumId w:val="0"/>
   </w:num>
-  <w:num w:numId="3">
-    <w:abstractNumId w:val="0"/>
+  <w:num w:numId="7">
+    <w:abstractNumId w:val="5"/>
   </w:num>
 </w:numbering>
 </file>

</xml_diff>